<commit_message>
Punkt 6 + 7 bearbeitet
</commit_message>
<xml_diff>
--- a/doc/Dokumentation Christian Wende & Sebastian Schulz.docx
+++ b/doc/Dokumentation Christian Wende & Sebastian Schulz.docx
@@ -1,6 +1,6 @@
 
 <file path=word/document.xml><?xml version="1.0" encoding="utf-8"?>
-<w:document xmlns:wpc="http://schemas.microsoft.com/office/word/2010/wordprocessingCanvas" xmlns:mc="http://schemas.openxmlformats.org/markup-compatibility/2006" xmlns:o="urn:schemas-microsoft-com:office:office" xmlns:r="http://schemas.openxmlformats.org/officeDocument/2006/relationships" xmlns:m="http://schemas.openxmlformats.org/officeDocument/2006/math" xmlns:v="urn:schemas-microsoft-com:vml" xmlns:wp14="http://schemas.microsoft.com/office/word/2010/wordprocessingDrawing" xmlns:wp="http://schemas.openxmlformats.org/drawingml/2006/wordprocessingDrawing" xmlns:w10="urn:schemas-microsoft-com:office:word" xmlns:w="http://schemas.openxmlformats.org/wordprocessingml/2006/main" xmlns:w14="http://schemas.microsoft.com/office/word/2010/wordml" xmlns:w15="http://schemas.microsoft.com/office/word/2012/wordml" xmlns:wpg="http://schemas.microsoft.com/office/word/2010/wordprocessingGroup" xmlns:wpi="http://schemas.microsoft.com/office/word/2010/wordprocessingInk" xmlns:wne="http://schemas.microsoft.com/office/word/2006/wordml" xmlns:wps="http://schemas.microsoft.com/office/word/2010/wordprocessingShape" mc:Ignorable="w14 w15 wp14">
+<w:document xmlns:wpc="http://schemas.microsoft.com/office/word/2010/wordprocessingCanvas" xmlns:mc="http://schemas.openxmlformats.org/markup-compatibility/2006" xmlns:o="urn:schemas-microsoft-com:office:office" xmlns:r="http://schemas.openxmlformats.org/officeDocument/2006/relationships" xmlns:m="http://schemas.openxmlformats.org/officeDocument/2006/math" xmlns:v="urn:schemas-microsoft-com:vml" xmlns:wp14="http://schemas.microsoft.com/office/word/2010/wordprocessingDrawing" xmlns:wp="http://schemas.openxmlformats.org/drawingml/2006/wordprocessingDrawing" xmlns:w10="urn:schemas-microsoft-com:office:word" xmlns:w="http://schemas.openxmlformats.org/wordprocessingml/2006/main" xmlns:w14="http://schemas.microsoft.com/office/word/2010/wordml" xmlns:wpg="http://schemas.microsoft.com/office/word/2010/wordprocessingGroup" xmlns:wpi="http://schemas.microsoft.com/office/word/2010/wordprocessingInk" xmlns:wne="http://schemas.microsoft.com/office/word/2006/wordml" xmlns:wps="http://schemas.microsoft.com/office/word/2010/wordprocessingShape" mc:Ignorable="w14 wp14">
   <w:body>
     <w:p>
       <w:pPr>
@@ -34,8 +34,8 @@
             <v:path o:extrusionok="f" gradientshapeok="t" o:connecttype="rect"/>
             <o:lock v:ext="edit" aspectratio="t"/>
           </v:shapetype>
-          <v:shape id="_x0000_s1026" type="#_x0000_t75" style="position:absolute;margin-left:108.45pt;margin-top:-.1pt;width:236.4pt;height:120pt;z-index:-251657216;mso-position-horizontal-relative:text;mso-position-vertical-relative:text">
-            <v:imagedata r:id="rId6" o:title="FBS_Logo_normal"/>
+          <v:shape id="_x0000_s1026" type="#_x0000_t75" style="position:absolute;margin-left:108.45pt;margin-top:-.1pt;width:236.4pt;height:120pt;z-index:-251658752;mso-position-horizontal-relative:text;mso-position-vertical-relative:text">
+            <v:imagedata r:id="rId7" o:title="FBS_Logo_normal"/>
           </v:shape>
         </w:pict>
       </w:r>
@@ -280,6 +280,13 @@
     </w:p>
     <w:sdt>
       <w:sdtPr>
+        <w:rPr>
+          <w:rFonts w:asciiTheme="minorHAnsi" w:eastAsiaTheme="minorHAnsi" w:hAnsiTheme="minorHAnsi" w:cstheme="minorBidi"/>
+          <w:color w:val="auto"/>
+          <w:sz w:val="22"/>
+          <w:szCs w:val="22"/>
+          <w:lang w:eastAsia="en-US"/>
+        </w:rPr>
         <w:id w:val="-758441815"/>
         <w:docPartObj>
           <w:docPartGallery w:val="Table of Contents"/>
@@ -288,13 +295,8 @@
       </w:sdtPr>
       <w:sdtEndPr>
         <w:rPr>
-          <w:rFonts w:asciiTheme="minorHAnsi" w:eastAsiaTheme="minorHAnsi" w:hAnsiTheme="minorHAnsi" w:cstheme="minorBidi"/>
           <w:b/>
           <w:bCs/>
-          <w:color w:val="auto"/>
-          <w:sz w:val="22"/>
-          <w:szCs w:val="22"/>
-          <w:lang w:eastAsia="en-US"/>
         </w:rPr>
       </w:sdtEndPr>
       <w:sdtContent>
@@ -8973,30 +8975,6 @@
     </w:p>
     <w:p>
       <w:pPr>
-        <w:contextualSpacing/>
-        <w:rPr>
-          <w:rFonts w:ascii="Arial" w:hAnsi="Arial" w:cs="Arial"/>
-          <w:b/>
-          <w:sz w:val="28"/>
-          <w:szCs w:val="28"/>
-          <w:u w:val="single"/>
-        </w:rPr>
-      </w:pPr>
-    </w:p>
-    <w:p>
-      <w:pPr>
-        <w:contextualSpacing/>
-        <w:rPr>
-          <w:rFonts w:ascii="Arial" w:hAnsi="Arial" w:cs="Arial"/>
-          <w:b/>
-          <w:sz w:val="28"/>
-          <w:szCs w:val="28"/>
-          <w:u w:val="single"/>
-        </w:rPr>
-      </w:pPr>
-    </w:p>
-    <w:p>
-      <w:pPr>
         <w:pStyle w:val="berschrift3"/>
         <w:rPr>
           <w:rFonts w:ascii="Arial" w:eastAsia="Times New Roman" w:hAnsi="Arial" w:cs="Arial"/>
@@ -9438,6 +9416,17 @@
           <w:u w:val="single"/>
         </w:rPr>
       </w:pPr>
+    </w:p>
+    <w:p>
+      <w:pPr>
+        <w:pStyle w:val="berschrift1"/>
+        <w:rPr>
+          <w:rFonts w:ascii="Arial" w:hAnsi="Arial" w:cs="Arial"/>
+          <w:b/>
+          <w:color w:val="auto"/>
+          <w:u w:val="single"/>
+        </w:rPr>
+      </w:pPr>
       <w:r>
         <w:rPr>
           <w:rFonts w:ascii="Arial" w:hAnsi="Arial" w:cs="Arial"/>
@@ -9598,31 +9587,29 @@
           <w:szCs w:val="22"/>
         </w:rPr>
       </w:pPr>
-      <w:proofErr w:type="spellStart"/>
       <w:r>
         <w:rPr>
           <w:sz w:val="22"/>
           <w:szCs w:val="22"/>
         </w:rPr>
-        <w:t>Apk</w:t>
-      </w:r>
-      <w:proofErr w:type="spellEnd"/>
+        <w:t>Die Installation erfolgt über den Link: --Link einfügen (</w:t>
+      </w:r>
+      <w:proofErr w:type="spellStart"/>
       <w:r>
         <w:rPr>
           <w:sz w:val="22"/>
           <w:szCs w:val="22"/>
         </w:rPr>
-        <w:t xml:space="preserve">-Datei </w:t>
-      </w:r>
-      <w:proofErr w:type="spellStart"/>
+        <w:t>Mediafire</w:t>
+      </w:r>
+      <w:proofErr w:type="spellEnd"/>
       <w:r>
         <w:rPr>
           <w:sz w:val="22"/>
           <w:szCs w:val="22"/>
         </w:rPr>
-        <w:t>blabla</w:t>
-      </w:r>
-      <w:proofErr w:type="spellEnd"/>
+        <w:t>)</w:t>
+      </w:r>
     </w:p>
     <w:p>
       <w:pPr>
@@ -9632,123 +9619,13 @@
           <w:szCs w:val="22"/>
         </w:rPr>
       </w:pPr>
-    </w:p>
-    <w:p>
-      <w:pPr>
-        <w:pStyle w:val="Default"/>
+      <w:r>
         <w:rPr>
           <w:sz w:val="22"/>
           <w:szCs w:val="22"/>
         </w:rPr>
-      </w:pPr>
-    </w:p>
-    <w:p>
-      <w:pPr>
-        <w:pStyle w:val="Default"/>
-        <w:rPr>
-          <w:sz w:val="22"/>
-          <w:szCs w:val="22"/>
-        </w:rPr>
-      </w:pPr>
-    </w:p>
-    <w:p>
-      <w:pPr>
-        <w:pStyle w:val="Default"/>
-        <w:rPr>
-          <w:sz w:val="22"/>
-          <w:szCs w:val="22"/>
-        </w:rPr>
-      </w:pPr>
-    </w:p>
-    <w:p>
-      <w:pPr>
-        <w:pStyle w:val="Default"/>
-        <w:rPr>
-          <w:sz w:val="22"/>
-          <w:szCs w:val="22"/>
-        </w:rPr>
-      </w:pPr>
-    </w:p>
-    <w:p>
-      <w:pPr>
-        <w:pStyle w:val="Default"/>
-        <w:rPr>
-          <w:sz w:val="22"/>
-          <w:szCs w:val="22"/>
-        </w:rPr>
-      </w:pPr>
-    </w:p>
-    <w:p>
-      <w:pPr>
-        <w:pStyle w:val="Default"/>
-        <w:rPr>
-          <w:sz w:val="22"/>
-          <w:szCs w:val="22"/>
-        </w:rPr>
-      </w:pPr>
-    </w:p>
-    <w:p>
-      <w:pPr>
-        <w:pStyle w:val="Default"/>
-        <w:rPr>
-          <w:sz w:val="22"/>
-          <w:szCs w:val="22"/>
-        </w:rPr>
-      </w:pPr>
-    </w:p>
-    <w:p>
-      <w:pPr>
-        <w:pStyle w:val="Default"/>
-        <w:rPr>
-          <w:sz w:val="22"/>
-          <w:szCs w:val="22"/>
-        </w:rPr>
-      </w:pPr>
-    </w:p>
-    <w:p>
-      <w:pPr>
-        <w:pStyle w:val="Default"/>
-        <w:rPr>
-          <w:sz w:val="22"/>
-          <w:szCs w:val="22"/>
-        </w:rPr>
-      </w:pPr>
-    </w:p>
-    <w:p>
-      <w:pPr>
-        <w:pStyle w:val="Default"/>
-        <w:rPr>
-          <w:sz w:val="22"/>
-          <w:szCs w:val="22"/>
-        </w:rPr>
-      </w:pPr>
-    </w:p>
-    <w:p>
-      <w:pPr>
-        <w:pStyle w:val="Default"/>
-        <w:rPr>
-          <w:sz w:val="22"/>
-          <w:szCs w:val="22"/>
-        </w:rPr>
-      </w:pPr>
-    </w:p>
-    <w:p>
-      <w:pPr>
-        <w:pStyle w:val="Default"/>
-        <w:rPr>
-          <w:sz w:val="22"/>
-          <w:szCs w:val="22"/>
-        </w:rPr>
-      </w:pPr>
-    </w:p>
-    <w:p>
-      <w:pPr>
-        <w:pStyle w:val="Default"/>
-        <w:rPr>
-          <w:sz w:val="22"/>
-          <w:szCs w:val="22"/>
-        </w:rPr>
-      </w:pPr>
+        <w:t xml:space="preserve">Nach erfolgreichem Download führt man die APK-Datei aus. Diese sollte sich dann ohne Probleme installieren lassen. Sollte die APK-Datei sich nicht installieren lassen, so muss man in die Einstellungen. Sicherheit &gt; Geräteverwaltung &gt; Unbekannte Herkunft zulassen. Danach sollte sich die APK-Datei ohne Probleme installieren lassen. </w:t>
+      </w:r>
     </w:p>
     <w:p>
       <w:pPr>
@@ -9868,49 +9745,141 @@
           <w:sz w:val="22"/>
           <w:szCs w:val="22"/>
         </w:rPr>
-        <w:t xml:space="preserve">Es gibt keine Entwicklerdokumentation, das Programm ist im Code gut kommentiert, daraus lassen sich die nötigen Kenntnisse schließen, um das Programm als solches zu erweitern. Zudem findet man im Anhang </w:t>
-      </w:r>
-      <w:r>
-        <w:rPr>
-          <w:i/>
-          <w:iCs/>
+        <w:t>Vieles über die Entwicklung geht über die im Code geschrieben Kommentare hervor. Zudem sind im Anhang unter den Punkten</w:t>
+      </w:r>
+      <w:r>
+        <w:rPr>
           <w:sz w:val="22"/>
           <w:szCs w:val="22"/>
         </w:rPr>
-        <w:t xml:space="preserve">„Punkt A5.2.1“ </w:t>
-      </w:r>
+        <w:t xml:space="preserve"> </w:t>
+      </w:r>
+      <w:proofErr w:type="spellStart"/>
       <w:r>
         <w:rPr>
           <w:sz w:val="22"/>
           <w:szCs w:val="22"/>
         </w:rPr>
-        <w:t xml:space="preserve">ein Klassendiagramm und unter </w:t>
-      </w:r>
-      <w:r>
-        <w:rPr>
-          <w:i/>
-          <w:iCs/>
+        <w:t>xyz</w:t>
+      </w:r>
+      <w:proofErr w:type="spellEnd"/>
+      <w:r>
+        <w:rPr>
           <w:sz w:val="22"/>
           <w:szCs w:val="22"/>
         </w:rPr>
-        <w:t xml:space="preserve">„Punkt A6.1“ </w:t>
-      </w:r>
-      <w:r>
+        <w:t xml:space="preserve"> folgende Diagramme enthalten: </w:t>
+      </w:r>
+    </w:p>
+    <w:p>
+      <w:pPr>
+        <w:pStyle w:val="Default"/>
         <w:rPr>
           <w:sz w:val="22"/>
           <w:szCs w:val="22"/>
         </w:rPr>
-        <w:t xml:space="preserve">ein Ablaufdiagramm und ei. </w:t>
-      </w:r>
+      </w:pPr>
     </w:p>
     <w:p>
       <w:pPr>
         <w:pStyle w:val="Default"/>
-        <w:rPr>
-          <w:b/>
-          <w:bCs/>
-          <w:sz w:val="28"/>
-          <w:szCs w:val="28"/>
+        <w:numPr>
+          <w:ilvl w:val="0"/>
+          <w:numId w:val="9"/>
+        </w:numPr>
+        <w:rPr>
+          <w:sz w:val="22"/>
+          <w:szCs w:val="22"/>
+        </w:rPr>
+      </w:pPr>
+      <w:proofErr w:type="spellStart"/>
+      <w:r>
+        <w:rPr>
+          <w:sz w:val="22"/>
+          <w:szCs w:val="22"/>
+        </w:rPr>
+        <w:t>Use</w:t>
+      </w:r>
+      <w:proofErr w:type="spellEnd"/>
+      <w:r>
+        <w:rPr>
+          <w:sz w:val="22"/>
+          <w:szCs w:val="22"/>
+        </w:rPr>
+        <w:t>-Case-Diagramm</w:t>
+      </w:r>
+    </w:p>
+    <w:p>
+      <w:pPr>
+        <w:pStyle w:val="Default"/>
+        <w:numPr>
+          <w:ilvl w:val="0"/>
+          <w:numId w:val="9"/>
+        </w:numPr>
+        <w:rPr>
+          <w:sz w:val="22"/>
+          <w:szCs w:val="22"/>
+        </w:rPr>
+      </w:pPr>
+      <w:r>
+        <w:rPr>
+          <w:sz w:val="22"/>
+          <w:szCs w:val="22"/>
+        </w:rPr>
+        <w:t>Ablaufdiagramm</w:t>
+      </w:r>
+    </w:p>
+    <w:p>
+      <w:pPr>
+        <w:pStyle w:val="Default"/>
+        <w:numPr>
+          <w:ilvl w:val="0"/>
+          <w:numId w:val="9"/>
+        </w:numPr>
+        <w:rPr>
+          <w:sz w:val="22"/>
+          <w:szCs w:val="22"/>
+        </w:rPr>
+      </w:pPr>
+      <w:r>
+        <w:rPr>
+          <w:sz w:val="22"/>
+          <w:szCs w:val="22"/>
+        </w:rPr>
+        <w:t>Klassendiagramm</w:t>
+      </w:r>
+    </w:p>
+    <w:p>
+      <w:pPr>
+        <w:pStyle w:val="Default"/>
+        <w:rPr>
+          <w:sz w:val="22"/>
+          <w:szCs w:val="22"/>
+        </w:rPr>
+      </w:pPr>
+    </w:p>
+    <w:p>
+      <w:pPr>
+        <w:pStyle w:val="Default"/>
+        <w:rPr>
+          <w:sz w:val="22"/>
+          <w:szCs w:val="22"/>
+        </w:rPr>
+      </w:pPr>
+      <w:r>
+        <w:rPr>
+          <w:sz w:val="22"/>
+          <w:szCs w:val="22"/>
+        </w:rPr>
+        <w:t>Mit diesen Diagrammen sollte es relativ einfach und simpel sein, die App zu verstehen und weiter zu entwickeln.</w:t>
+      </w:r>
+    </w:p>
+    <w:p>
+      <w:pPr>
+        <w:pStyle w:val="Default"/>
+        <w:rPr>
+          <w:sz w:val="22"/>
+          <w:szCs w:val="22"/>
         </w:rPr>
       </w:pPr>
     </w:p>
@@ -9971,30 +9940,14 @@
         <w:rPr>
           <w:rFonts w:ascii="Arial" w:hAnsi="Arial" w:cs="Arial"/>
         </w:rPr>
-        <w:t>Für die Entwicklerdokumentation schauen sie bitte im Anhang „</w:t>
-      </w:r>
-      <w:r>
-        <w:rPr>
-          <w:rFonts w:ascii="Arial" w:hAnsi="Arial" w:cs="Arial"/>
-          <w:i/>
-          <w:iCs/>
-        </w:rPr>
-        <w:t xml:space="preserve">A7.2“, </w:t>
-      </w:r>
-      <w:r>
-        <w:rPr>
-          <w:rFonts w:ascii="Arial" w:hAnsi="Arial" w:cs="Arial"/>
-        </w:rPr>
-        <w:t>dort ist das Programm ausführlicher beschrieben</w:t>
-      </w:r>
-    </w:p>
-    <w:p>
-      <w:pPr>
-        <w:contextualSpacing/>
-        <w:rPr>
-          <w:rFonts w:ascii="Arial" w:hAnsi="Arial" w:cs="Arial"/>
-        </w:rPr>
-      </w:pPr>
+        <w:t xml:space="preserve">Da der Kunde eine ausführliche Benutzerdokumentation haben will, findet sich diese im Anhang </w:t>
+      </w:r>
+      <w:r>
+        <w:rPr>
+          <w:rFonts w:ascii="Arial" w:hAnsi="Arial" w:cs="Arial"/>
+        </w:rPr>
+        <w:t xml:space="preserve">unter dem Punkt A. 1 wieder. </w:t>
+      </w:r>
     </w:p>
     <w:p>
       <w:pPr>
@@ -11142,6 +11095,9 @@
     </w:p>
     <w:p>
       <w:pPr>
+        <w:tabs>
+          <w:tab w:val="left" w:pos="1185"/>
+        </w:tabs>
         <w:contextualSpacing/>
         <w:rPr>
           <w:rFonts w:ascii="Arial" w:hAnsi="Arial" w:cs="Arial"/>
@@ -11151,16 +11107,20 @@
         <w:rPr>
           <w:rFonts w:ascii="Arial" w:hAnsi="Arial" w:cs="Arial"/>
         </w:rPr>
-        <w:t>Folgende Punkte könnte man noch erweitern etc. ….</w:t>
-      </w:r>
-    </w:p>
-    <w:p>
-      <w:pPr>
-        <w:contextualSpacing/>
-        <w:rPr>
-          <w:rFonts w:ascii="Arial" w:hAnsi="Arial" w:cs="Arial"/>
-        </w:rPr>
-      </w:pPr>
+        <w:t>Bei der App könnte man noch viele kleine Details hinzufügen, sei es das Bearbeiten in der oder einfach nur das</w:t>
+      </w:r>
+      <w:r>
+        <w:rPr>
+          <w:rFonts w:ascii="Arial" w:hAnsi="Arial" w:cs="Arial"/>
+        </w:rPr>
+        <w:t xml:space="preserve"> der User selbst seine Gerätetypen hinzufügen kann. Das Kernprogramm als solches bietet jedoch keine Veränderungen mehr. </w:t>
+      </w:r>
+      <w:r>
+        <w:rPr>
+          <w:rFonts w:ascii="Arial" w:hAnsi="Arial" w:cs="Arial"/>
+        </w:rPr>
+        <w:tab/>
+      </w:r>
     </w:p>
     <w:p>
       <w:pPr>
@@ -11215,14 +11175,20 @@
         </w:rPr>
         <w:t xml:space="preserve">Wir haben bei der Umsetzung des Projekts einiges gelernt und es war eine interessante Erfahrung. </w:t>
       </w:r>
-      <w:proofErr w:type="spellStart"/>
-      <w:r>
-        <w:rPr>
-          <w:rFonts w:ascii="Arial" w:hAnsi="Arial" w:cs="Arial"/>
-        </w:rPr>
-        <w:t>blabla</w:t>
-      </w:r>
-      <w:proofErr w:type="spellEnd"/>
+      <w:r>
+        <w:rPr>
+          <w:rFonts w:ascii="Arial" w:hAnsi="Arial" w:cs="Arial"/>
+        </w:rPr>
+        <w:t>Zum einem hat man viel über ein schönes, jedoch auch übersichtliches Layout gelernt, zum anderen hat man erste Einblicke in die Android-Welt bekommen, samt ihren Tücken.  Man hat gelernt, wie man Dateie</w:t>
+      </w:r>
+      <w:bookmarkStart w:id="46" w:name="_GoBack"/>
+      <w:bookmarkEnd w:id="46"/>
+      <w:r>
+        <w:rPr>
+          <w:rFonts w:ascii="Arial" w:hAnsi="Arial" w:cs="Arial"/>
+        </w:rPr>
+        <w:t xml:space="preserve">n aus Android erzeugt, das Speichersystem funktioniert und wie und welche Berechtigungen man benötigt. </w:t>
+      </w:r>
     </w:p>
     <w:p>
       <w:pPr>
@@ -11298,7 +11264,7 @@
           <w:u w:val="single"/>
         </w:rPr>
       </w:pPr>
-      <w:bookmarkStart w:id="46" w:name="_Toc535181091"/>
+      <w:bookmarkStart w:id="47" w:name="_Toc535181091"/>
       <w:r>
         <w:rPr>
           <w:rFonts w:ascii="Arial" w:hAnsi="Arial" w:cs="Arial"/>
@@ -11309,7 +11275,7 @@
         <w:lastRenderedPageBreak/>
         <w:t>Glossar</w:t>
       </w:r>
-      <w:bookmarkEnd w:id="46"/>
+      <w:bookmarkEnd w:id="47"/>
     </w:p>
     <w:p>
       <w:pPr>
@@ -11536,7 +11502,7 @@
           <w:u w:val="single"/>
         </w:rPr>
       </w:pPr>
-      <w:bookmarkStart w:id="47" w:name="_Toc535181092"/>
+      <w:bookmarkStart w:id="48" w:name="_Toc535181092"/>
       <w:r>
         <w:rPr>
           <w:rFonts w:ascii="Arial" w:hAnsi="Arial" w:cs="Arial"/>
@@ -11547,18 +11513,16 @@
         <w:lastRenderedPageBreak/>
         <w:br/>
       </w:r>
-      <w:bookmarkStart w:id="48" w:name="_GoBack"/>
+      <w:r>
+        <w:rPr>
+          <w:rFonts w:ascii="Arial" w:hAnsi="Arial" w:cs="Arial"/>
+          <w:b/>
+          <w:color w:val="auto"/>
+          <w:u w:val="single"/>
+        </w:rPr>
+        <w:t>Literaturverzeichnis</w:t>
+      </w:r>
       <w:bookmarkEnd w:id="48"/>
-      <w:r>
-        <w:rPr>
-          <w:rFonts w:ascii="Arial" w:hAnsi="Arial" w:cs="Arial"/>
-          <w:b/>
-          <w:color w:val="auto"/>
-          <w:u w:val="single"/>
-        </w:rPr>
-        <w:t>Literaturverzeichnis</w:t>
-      </w:r>
-      <w:bookmarkEnd w:id="47"/>
     </w:p>
     <w:p/>
     <w:p/>
@@ -11749,7 +11713,7 @@
         </w:rPr>
         <w:t xml:space="preserve"> die App, ist man im Hauptmenü,  findet man drei Buttons. Der oberste Button (FBS-Logo) öffnet die FBS-Homepage(URL:  </w:t>
       </w:r>
-      <w:hyperlink r:id="rId7" w:history="1">
+      <w:hyperlink r:id="rId8" w:history="1">
         <w:r>
           <w:rPr>
             <w:rStyle w:val="Hyperlink"/>
@@ -12634,8 +12598,8 @@
 </file>
 
 <file path=word/numbering.xml><?xml version="1.0" encoding="utf-8"?>
-<w:numbering xmlns:wpc="http://schemas.microsoft.com/office/word/2010/wordprocessingCanvas" xmlns:mc="http://schemas.openxmlformats.org/markup-compatibility/2006" xmlns:o="urn:schemas-microsoft-com:office:office" xmlns:r="http://schemas.openxmlformats.org/officeDocument/2006/relationships" xmlns:m="http://schemas.openxmlformats.org/officeDocument/2006/math" xmlns:v="urn:schemas-microsoft-com:vml" xmlns:wp14="http://schemas.microsoft.com/office/word/2010/wordprocessingDrawing" xmlns:wp="http://schemas.openxmlformats.org/drawingml/2006/wordprocessingDrawing" xmlns:w10="urn:schemas-microsoft-com:office:word" xmlns:w="http://schemas.openxmlformats.org/wordprocessingml/2006/main" xmlns:w14="http://schemas.microsoft.com/office/word/2010/wordml" xmlns:w15="http://schemas.microsoft.com/office/word/2012/wordml" xmlns:wpg="http://schemas.microsoft.com/office/word/2010/wordprocessingGroup" xmlns:wpi="http://schemas.microsoft.com/office/word/2010/wordprocessingInk" xmlns:wne="http://schemas.microsoft.com/office/word/2006/wordml" xmlns:wps="http://schemas.microsoft.com/office/word/2010/wordprocessingShape" mc:Ignorable="w14 w15 wp14">
-  <w:abstractNum w:abstractNumId="0" w15:restartNumberingAfterBreak="0">
+<w:numbering xmlns:wpc="http://schemas.microsoft.com/office/word/2010/wordprocessingCanvas" xmlns:mc="http://schemas.openxmlformats.org/markup-compatibility/2006" xmlns:o="urn:schemas-microsoft-com:office:office" xmlns:r="http://schemas.openxmlformats.org/officeDocument/2006/relationships" xmlns:m="http://schemas.openxmlformats.org/officeDocument/2006/math" xmlns:v="urn:schemas-microsoft-com:vml" xmlns:wp14="http://schemas.microsoft.com/office/word/2010/wordprocessingDrawing" xmlns:wp="http://schemas.openxmlformats.org/drawingml/2006/wordprocessingDrawing" xmlns:w10="urn:schemas-microsoft-com:office:word" xmlns:w="http://schemas.openxmlformats.org/wordprocessingml/2006/main" xmlns:w14="http://schemas.microsoft.com/office/word/2010/wordml" xmlns:wpg="http://schemas.microsoft.com/office/word/2010/wordprocessingGroup" xmlns:wpi="http://schemas.microsoft.com/office/word/2010/wordprocessingInk" xmlns:wne="http://schemas.microsoft.com/office/word/2006/wordml" xmlns:wps="http://schemas.microsoft.com/office/word/2010/wordprocessingShape" mc:Ignorable="w14 wp14">
+  <w:abstractNum w:abstractNumId="0">
     <w:nsid w:val="0FB13580"/>
     <w:multiLevelType w:val="hybridMultilevel"/>
     <w:tmpl w:val="4DD2CE18"/>
@@ -12748,7 +12712,7 @@
       </w:rPr>
     </w:lvl>
   </w:abstractNum>
-  <w:abstractNum w:abstractNumId="1" w15:restartNumberingAfterBreak="0">
+  <w:abstractNum w:abstractNumId="1">
     <w:nsid w:val="1CDE1773"/>
     <w:multiLevelType w:val="hybridMultilevel"/>
     <w:tmpl w:val="79367B86"/>
@@ -12861,7 +12825,7 @@
       </w:rPr>
     </w:lvl>
   </w:abstractNum>
-  <w:abstractNum w:abstractNumId="2" w15:restartNumberingAfterBreak="0">
+  <w:abstractNum w:abstractNumId="2">
     <w:nsid w:val="31997107"/>
     <w:multiLevelType w:val="hybridMultilevel"/>
     <w:tmpl w:val="B61E2982"/>
@@ -12974,7 +12938,120 @@
       </w:rPr>
     </w:lvl>
   </w:abstractNum>
-  <w:abstractNum w:abstractNumId="3" w15:restartNumberingAfterBreak="0">
+  <w:abstractNum w:abstractNumId="3">
+    <w:nsid w:val="45C5625D"/>
+    <w:multiLevelType w:val="hybridMultilevel"/>
+    <w:tmpl w:val="C976604E"/>
+    <w:lvl w:ilvl="0" w:tplc="04070001">
+      <w:start w:val="1"/>
+      <w:numFmt w:val="bullet"/>
+      <w:lvlText w:val=""/>
+      <w:lvlJc w:val="left"/>
+      <w:pPr>
+        <w:ind w:left="720" w:hanging="360"/>
+      </w:pPr>
+      <w:rPr>
+        <w:rFonts w:ascii="Symbol" w:hAnsi="Symbol" w:hint="default"/>
+      </w:rPr>
+    </w:lvl>
+    <w:lvl w:ilvl="1" w:tplc="04070003" w:tentative="1">
+      <w:start w:val="1"/>
+      <w:numFmt w:val="bullet"/>
+      <w:lvlText w:val="o"/>
+      <w:lvlJc w:val="left"/>
+      <w:pPr>
+        <w:ind w:left="1440" w:hanging="360"/>
+      </w:pPr>
+      <w:rPr>
+        <w:rFonts w:ascii="Courier New" w:hAnsi="Courier New" w:cs="Courier New" w:hint="default"/>
+      </w:rPr>
+    </w:lvl>
+    <w:lvl w:ilvl="2" w:tplc="04070005" w:tentative="1">
+      <w:start w:val="1"/>
+      <w:numFmt w:val="bullet"/>
+      <w:lvlText w:val=""/>
+      <w:lvlJc w:val="left"/>
+      <w:pPr>
+        <w:ind w:left="2160" w:hanging="360"/>
+      </w:pPr>
+      <w:rPr>
+        <w:rFonts w:ascii="Wingdings" w:hAnsi="Wingdings" w:hint="default"/>
+      </w:rPr>
+    </w:lvl>
+    <w:lvl w:ilvl="3" w:tplc="04070001" w:tentative="1">
+      <w:start w:val="1"/>
+      <w:numFmt w:val="bullet"/>
+      <w:lvlText w:val=""/>
+      <w:lvlJc w:val="left"/>
+      <w:pPr>
+        <w:ind w:left="2880" w:hanging="360"/>
+      </w:pPr>
+      <w:rPr>
+        <w:rFonts w:ascii="Symbol" w:hAnsi="Symbol" w:hint="default"/>
+      </w:rPr>
+    </w:lvl>
+    <w:lvl w:ilvl="4" w:tplc="04070003" w:tentative="1">
+      <w:start w:val="1"/>
+      <w:numFmt w:val="bullet"/>
+      <w:lvlText w:val="o"/>
+      <w:lvlJc w:val="left"/>
+      <w:pPr>
+        <w:ind w:left="3600" w:hanging="360"/>
+      </w:pPr>
+      <w:rPr>
+        <w:rFonts w:ascii="Courier New" w:hAnsi="Courier New" w:cs="Courier New" w:hint="default"/>
+      </w:rPr>
+    </w:lvl>
+    <w:lvl w:ilvl="5" w:tplc="04070005" w:tentative="1">
+      <w:start w:val="1"/>
+      <w:numFmt w:val="bullet"/>
+      <w:lvlText w:val=""/>
+      <w:lvlJc w:val="left"/>
+      <w:pPr>
+        <w:ind w:left="4320" w:hanging="360"/>
+      </w:pPr>
+      <w:rPr>
+        <w:rFonts w:ascii="Wingdings" w:hAnsi="Wingdings" w:hint="default"/>
+      </w:rPr>
+    </w:lvl>
+    <w:lvl w:ilvl="6" w:tplc="04070001" w:tentative="1">
+      <w:start w:val="1"/>
+      <w:numFmt w:val="bullet"/>
+      <w:lvlText w:val=""/>
+      <w:lvlJc w:val="left"/>
+      <w:pPr>
+        <w:ind w:left="5040" w:hanging="360"/>
+      </w:pPr>
+      <w:rPr>
+        <w:rFonts w:ascii="Symbol" w:hAnsi="Symbol" w:hint="default"/>
+      </w:rPr>
+    </w:lvl>
+    <w:lvl w:ilvl="7" w:tplc="04070003" w:tentative="1">
+      <w:start w:val="1"/>
+      <w:numFmt w:val="bullet"/>
+      <w:lvlText w:val="o"/>
+      <w:lvlJc w:val="left"/>
+      <w:pPr>
+        <w:ind w:left="5760" w:hanging="360"/>
+      </w:pPr>
+      <w:rPr>
+        <w:rFonts w:ascii="Courier New" w:hAnsi="Courier New" w:cs="Courier New" w:hint="default"/>
+      </w:rPr>
+    </w:lvl>
+    <w:lvl w:ilvl="8" w:tplc="04070005" w:tentative="1">
+      <w:start w:val="1"/>
+      <w:numFmt w:val="bullet"/>
+      <w:lvlText w:val=""/>
+      <w:lvlJc w:val="left"/>
+      <w:pPr>
+        <w:ind w:left="6480" w:hanging="360"/>
+      </w:pPr>
+      <w:rPr>
+        <w:rFonts w:ascii="Wingdings" w:hAnsi="Wingdings" w:hint="default"/>
+      </w:rPr>
+    </w:lvl>
+  </w:abstractNum>
+  <w:abstractNum w:abstractNumId="4">
     <w:nsid w:val="686B2E7B"/>
     <w:multiLevelType w:val="hybridMultilevel"/>
     <w:tmpl w:val="88CEDDAE"/>
@@ -13087,7 +13164,7 @@
       </w:rPr>
     </w:lvl>
   </w:abstractNum>
-  <w:abstractNum w:abstractNumId="4" w15:restartNumberingAfterBreak="0">
+  <w:abstractNum w:abstractNumId="5">
     <w:nsid w:val="6BF61A13"/>
     <w:multiLevelType w:val="hybridMultilevel"/>
     <w:tmpl w:val="5080D4C2"/>
@@ -13200,7 +13277,7 @@
       </w:rPr>
     </w:lvl>
   </w:abstractNum>
-  <w:abstractNum w:abstractNumId="5" w15:restartNumberingAfterBreak="0">
+  <w:abstractNum w:abstractNumId="6">
     <w:nsid w:val="75522AC3"/>
     <w:multiLevelType w:val="hybridMultilevel"/>
     <w:tmpl w:val="928EDBD0"/>
@@ -13313,7 +13390,7 @@
       </w:rPr>
     </w:lvl>
   </w:abstractNum>
-  <w:abstractNum w:abstractNumId="6" w15:restartNumberingAfterBreak="0">
+  <w:abstractNum w:abstractNumId="7">
     <w:nsid w:val="7B037389"/>
     <w:multiLevelType w:val="hybridMultilevel"/>
     <w:tmpl w:val="F4866B56"/>
@@ -13402,7 +13479,7 @@
       </w:pPr>
     </w:lvl>
   </w:abstractNum>
-  <w:abstractNum w:abstractNumId="7" w15:restartNumberingAfterBreak="0">
+  <w:abstractNum w:abstractNumId="8">
     <w:nsid w:val="7FAB2211"/>
     <w:multiLevelType w:val="hybridMultilevel"/>
     <w:tmpl w:val="B0924332"/>
@@ -13516,34 +13593,37 @@
     </w:lvl>
   </w:abstractNum>
   <w:num w:numId="1">
-    <w:abstractNumId w:val="6"/>
+    <w:abstractNumId w:val="7"/>
   </w:num>
   <w:num w:numId="2">
     <w:abstractNumId w:val="1"/>
   </w:num>
   <w:num w:numId="3">
-    <w:abstractNumId w:val="4"/>
+    <w:abstractNumId w:val="5"/>
   </w:num>
   <w:num w:numId="4">
     <w:abstractNumId w:val="0"/>
   </w:num>
   <w:num w:numId="5">
-    <w:abstractNumId w:val="7"/>
+    <w:abstractNumId w:val="8"/>
   </w:num>
   <w:num w:numId="6">
-    <w:abstractNumId w:val="3"/>
+    <w:abstractNumId w:val="4"/>
   </w:num>
   <w:num w:numId="7">
-    <w:abstractNumId w:val="5"/>
+    <w:abstractNumId w:val="6"/>
   </w:num>
   <w:num w:numId="8">
     <w:abstractNumId w:val="2"/>
+  </w:num>
+  <w:num w:numId="9">
+    <w:abstractNumId w:val="3"/>
   </w:num>
 </w:numbering>
 </file>
 
 <file path=word/styles.xml><?xml version="1.0" encoding="utf-8"?>
-<w:styles xmlns:mc="http://schemas.openxmlformats.org/markup-compatibility/2006" xmlns:r="http://schemas.openxmlformats.org/officeDocument/2006/relationships" xmlns:w="http://schemas.openxmlformats.org/wordprocessingml/2006/main" xmlns:w14="http://schemas.microsoft.com/office/word/2010/wordml" xmlns:w15="http://schemas.microsoft.com/office/word/2012/wordml" mc:Ignorable="w14 w15">
+<w:styles xmlns:mc="http://schemas.openxmlformats.org/markup-compatibility/2006" xmlns:r="http://schemas.openxmlformats.org/officeDocument/2006/relationships" xmlns:w="http://schemas.openxmlformats.org/wordprocessingml/2006/main" xmlns:w14="http://schemas.microsoft.com/office/word/2010/wordml" mc:Ignorable="w14">
   <w:docDefaults>
     <w:rPrDefault>
       <w:rPr>
@@ -13559,378 +13639,144 @@
       </w:pPr>
     </w:pPrDefault>
   </w:docDefaults>
-  <w:latentStyles w:defLockedState="0" w:defUIPriority="99" w:defSemiHidden="0" w:defUnhideWhenUsed="0" w:defQFormat="0" w:count="371">
-    <w:lsdException w:name="Normal" w:uiPriority="0" w:qFormat="1"/>
-    <w:lsdException w:name="heading 1" w:uiPriority="9" w:qFormat="1"/>
-    <w:lsdException w:name="heading 2" w:semiHidden="1" w:uiPriority="9" w:unhideWhenUsed="1" w:qFormat="1"/>
-    <w:lsdException w:name="heading 3" w:semiHidden="1" w:uiPriority="9" w:unhideWhenUsed="1" w:qFormat="1"/>
-    <w:lsdException w:name="heading 4" w:semiHidden="1" w:uiPriority="9" w:unhideWhenUsed="1" w:qFormat="1"/>
-    <w:lsdException w:name="heading 5" w:semiHidden="1" w:uiPriority="9" w:unhideWhenUsed="1" w:qFormat="1"/>
-    <w:lsdException w:name="heading 6" w:semiHidden="1" w:uiPriority="9" w:unhideWhenUsed="1" w:qFormat="1"/>
-    <w:lsdException w:name="heading 7" w:semiHidden="1" w:uiPriority="9" w:unhideWhenUsed="1" w:qFormat="1"/>
-    <w:lsdException w:name="heading 8" w:semiHidden="1" w:uiPriority="9" w:unhideWhenUsed="1" w:qFormat="1"/>
-    <w:lsdException w:name="heading 9" w:semiHidden="1" w:uiPriority="9" w:unhideWhenUsed="1" w:qFormat="1"/>
-    <w:lsdException w:name="index 1" w:semiHidden="1" w:unhideWhenUsed="1"/>
-    <w:lsdException w:name="index 2" w:semiHidden="1" w:unhideWhenUsed="1"/>
-    <w:lsdException w:name="index 3" w:semiHidden="1" w:unhideWhenUsed="1"/>
-    <w:lsdException w:name="index 4" w:semiHidden="1" w:unhideWhenUsed="1"/>
-    <w:lsdException w:name="index 5" w:semiHidden="1" w:unhideWhenUsed="1"/>
-    <w:lsdException w:name="index 6" w:semiHidden="1" w:unhideWhenUsed="1"/>
-    <w:lsdException w:name="index 7" w:semiHidden="1" w:unhideWhenUsed="1"/>
-    <w:lsdException w:name="index 8" w:semiHidden="1" w:unhideWhenUsed="1"/>
-    <w:lsdException w:name="index 9" w:semiHidden="1" w:unhideWhenUsed="1"/>
-    <w:lsdException w:name="toc 1" w:semiHidden="1" w:uiPriority="39" w:unhideWhenUsed="1"/>
-    <w:lsdException w:name="toc 2" w:semiHidden="1" w:uiPriority="39" w:unhideWhenUsed="1"/>
-    <w:lsdException w:name="toc 3" w:semiHidden="1" w:uiPriority="39" w:unhideWhenUsed="1"/>
-    <w:lsdException w:name="toc 4" w:semiHidden="1" w:uiPriority="39" w:unhideWhenUsed="1"/>
-    <w:lsdException w:name="toc 5" w:semiHidden="1" w:uiPriority="39" w:unhideWhenUsed="1"/>
-    <w:lsdException w:name="toc 6" w:semiHidden="1" w:uiPriority="39" w:unhideWhenUsed="1"/>
-    <w:lsdException w:name="toc 7" w:semiHidden="1" w:uiPriority="39" w:unhideWhenUsed="1"/>
-    <w:lsdException w:name="toc 8" w:semiHidden="1" w:uiPriority="39" w:unhideWhenUsed="1"/>
-    <w:lsdException w:name="toc 9" w:semiHidden="1" w:uiPriority="39" w:unhideWhenUsed="1"/>
-    <w:lsdException w:name="Normal Indent" w:semiHidden="1" w:unhideWhenUsed="1"/>
-    <w:lsdException w:name="footnote text" w:semiHidden="1" w:unhideWhenUsed="1"/>
-    <w:lsdException w:name="annotation text" w:semiHidden="1" w:unhideWhenUsed="1"/>
-    <w:lsdException w:name="header" w:semiHidden="1" w:unhideWhenUsed="1"/>
-    <w:lsdException w:name="footer" w:semiHidden="1" w:unhideWhenUsed="1"/>
-    <w:lsdException w:name="index heading" w:semiHidden="1" w:unhideWhenUsed="1"/>
-    <w:lsdException w:name="caption" w:semiHidden="1" w:uiPriority="35" w:unhideWhenUsed="1" w:qFormat="1"/>
-    <w:lsdException w:name="table of figures" w:semiHidden="1" w:unhideWhenUsed="1"/>
-    <w:lsdException w:name="envelope address" w:semiHidden="1" w:unhideWhenUsed="1"/>
-    <w:lsdException w:name="envelope return" w:semiHidden="1" w:unhideWhenUsed="1"/>
-    <w:lsdException w:name="footnote reference" w:semiHidden="1" w:unhideWhenUsed="1"/>
-    <w:lsdException w:name="annotation reference" w:semiHidden="1" w:unhideWhenUsed="1"/>
-    <w:lsdException w:name="line number" w:semiHidden="1" w:unhideWhenUsed="1"/>
-    <w:lsdException w:name="page number" w:semiHidden="1" w:unhideWhenUsed="1"/>
-    <w:lsdException w:name="endnote reference" w:semiHidden="1" w:unhideWhenUsed="1"/>
-    <w:lsdException w:name="endnote text" w:semiHidden="1" w:unhideWhenUsed="1"/>
-    <w:lsdException w:name="table of authorities" w:semiHidden="1" w:unhideWhenUsed="1"/>
-    <w:lsdException w:name="macro" w:semiHidden="1" w:unhideWhenUsed="1"/>
-    <w:lsdException w:name="toa heading" w:semiHidden="1" w:unhideWhenUsed="1"/>
-    <w:lsdException w:name="List" w:semiHidden="1" w:unhideWhenUsed="1"/>
-    <w:lsdException w:name="List Bullet" w:semiHidden="1" w:unhideWhenUsed="1"/>
-    <w:lsdException w:name="List Number" w:semiHidden="1" w:unhideWhenUsed="1"/>
-    <w:lsdException w:name="List 2" w:semiHidden="1" w:unhideWhenUsed="1"/>
-    <w:lsdException w:name="List 3" w:semiHidden="1" w:unhideWhenUsed="1"/>
-    <w:lsdException w:name="List 4" w:semiHidden="1" w:unhideWhenUsed="1"/>
-    <w:lsdException w:name="List 5" w:semiHidden="1" w:unhideWhenUsed="1"/>
-    <w:lsdException w:name="List Bullet 2" w:semiHidden="1" w:unhideWhenUsed="1"/>
-    <w:lsdException w:name="List Bullet 3" w:semiHidden="1" w:unhideWhenUsed="1"/>
-    <w:lsdException w:name="List Bullet 4" w:semiHidden="1" w:unhideWhenUsed="1"/>
-    <w:lsdException w:name="List Bullet 5" w:semiHidden="1" w:unhideWhenUsed="1"/>
-    <w:lsdException w:name="List Number 2" w:semiHidden="1" w:unhideWhenUsed="1"/>
-    <w:lsdException w:name="List Number 3" w:semiHidden="1" w:unhideWhenUsed="1"/>
-    <w:lsdException w:name="List Number 4" w:semiHidden="1" w:unhideWhenUsed="1"/>
-    <w:lsdException w:name="List Number 5" w:semiHidden="1" w:unhideWhenUsed="1"/>
-    <w:lsdException w:name="Title" w:uiPriority="10" w:qFormat="1"/>
-    <w:lsdException w:name="Closing" w:semiHidden="1" w:unhideWhenUsed="1"/>
-    <w:lsdException w:name="Signature" w:semiHidden="1" w:unhideWhenUsed="1"/>
-    <w:lsdException w:name="Default Paragraph Font" w:semiHidden="1" w:uiPriority="1" w:unhideWhenUsed="1"/>
-    <w:lsdException w:name="Body Text" w:semiHidden="1" w:unhideWhenUsed="1"/>
-    <w:lsdException w:name="Body Text Indent" w:semiHidden="1" w:unhideWhenUsed="1"/>
-    <w:lsdException w:name="List Continue" w:semiHidden="1" w:unhideWhenUsed="1"/>
-    <w:lsdException w:name="List Continue 2" w:semiHidden="1" w:unhideWhenUsed="1"/>
-    <w:lsdException w:name="List Continue 3" w:semiHidden="1" w:unhideWhenUsed="1"/>
-    <w:lsdException w:name="List Continue 4" w:semiHidden="1" w:unhideWhenUsed="1"/>
-    <w:lsdException w:name="List Continue 5" w:semiHidden="1" w:unhideWhenUsed="1"/>
-    <w:lsdException w:name="Message Header" w:semiHidden="1" w:unhideWhenUsed="1"/>
-    <w:lsdException w:name="Subtitle" w:uiPriority="11" w:qFormat="1"/>
-    <w:lsdException w:name="Salutation" w:semiHidden="1" w:unhideWhenUsed="1"/>
-    <w:lsdException w:name="Date" w:semiHidden="1" w:unhideWhenUsed="1"/>
-    <w:lsdException w:name="Body Text First Indent" w:semiHidden="1" w:unhideWhenUsed="1"/>
-    <w:lsdException w:name="Body Text First Indent 2" w:semiHidden="1" w:unhideWhenUsed="1"/>
-    <w:lsdException w:name="Note Heading" w:semiHidden="1" w:unhideWhenUsed="1"/>
-    <w:lsdException w:name="Body Text 2" w:semiHidden="1" w:unhideWhenUsed="1"/>
-    <w:lsdException w:name="Body Text 3" w:semiHidden="1" w:unhideWhenUsed="1"/>
-    <w:lsdException w:name="Body Text Indent 2" w:semiHidden="1" w:unhideWhenUsed="1"/>
-    <w:lsdException w:name="Body Text Indent 3" w:semiHidden="1" w:unhideWhenUsed="1"/>
-    <w:lsdException w:name="Block Text" w:semiHidden="1" w:unhideWhenUsed="1"/>
-    <w:lsdException w:name="Hyperlink" w:semiHidden="1" w:unhideWhenUsed="1"/>
-    <w:lsdException w:name="FollowedHyperlink" w:semiHidden="1" w:unhideWhenUsed="1"/>
-    <w:lsdException w:name="Strong" w:uiPriority="22" w:qFormat="1"/>
-    <w:lsdException w:name="Emphasis" w:uiPriority="20" w:qFormat="1"/>
-    <w:lsdException w:name="Document Map" w:semiHidden="1" w:unhideWhenUsed="1"/>
-    <w:lsdException w:name="Plain Text" w:semiHidden="1" w:unhideWhenUsed="1"/>
-    <w:lsdException w:name="E-mail Signature" w:semiHidden="1" w:unhideWhenUsed="1"/>
-    <w:lsdException w:name="HTML Top of Form" w:semiHidden="1" w:unhideWhenUsed="1"/>
-    <w:lsdException w:name="HTML Bottom of Form" w:semiHidden="1" w:unhideWhenUsed="1"/>
-    <w:lsdException w:name="Normal (Web)" w:semiHidden="1" w:unhideWhenUsed="1"/>
-    <w:lsdException w:name="HTML Acronym" w:semiHidden="1" w:unhideWhenUsed="1"/>
-    <w:lsdException w:name="HTML Address" w:semiHidden="1" w:unhideWhenUsed="1"/>
-    <w:lsdException w:name="HTML Cite" w:semiHidden="1" w:unhideWhenUsed="1"/>
-    <w:lsdException w:name="HTML Code" w:semiHidden="1" w:unhideWhenUsed="1"/>
-    <w:lsdException w:name="HTML Definition" w:semiHidden="1" w:unhideWhenUsed="1"/>
-    <w:lsdException w:name="HTML Keyboard" w:semiHidden="1" w:unhideWhenUsed="1"/>
-    <w:lsdException w:name="HTML Preformatted" w:semiHidden="1" w:unhideWhenUsed="1"/>
-    <w:lsdException w:name="HTML Sample" w:semiHidden="1" w:unhideWhenUsed="1"/>
-    <w:lsdException w:name="HTML Typewriter" w:semiHidden="1" w:unhideWhenUsed="1"/>
-    <w:lsdException w:name="HTML Variable" w:semiHidden="1" w:unhideWhenUsed="1"/>
-    <w:lsdException w:name="Normal Table" w:semiHidden="1" w:unhideWhenUsed="1"/>
-    <w:lsdException w:name="annotation subject" w:semiHidden="1" w:unhideWhenUsed="1"/>
-    <w:lsdException w:name="No List" w:semiHidden="1" w:unhideWhenUsed="1"/>
-    <w:lsdException w:name="Outline List 1" w:semiHidden="1" w:unhideWhenUsed="1"/>
-    <w:lsdException w:name="Outline List 2" w:semiHidden="1" w:unhideWhenUsed="1"/>
-    <w:lsdException w:name="Outline List 3" w:semiHidden="1" w:unhideWhenUsed="1"/>
-    <w:lsdException w:name="Table Simple 1" w:semiHidden="1" w:unhideWhenUsed="1"/>
-    <w:lsdException w:name="Table Simple 2" w:semiHidden="1" w:unhideWhenUsed="1"/>
-    <w:lsdException w:name="Table Simple 3" w:semiHidden="1" w:unhideWhenUsed="1"/>
-    <w:lsdException w:name="Table Classic 1" w:semiHidden="1" w:unhideWhenUsed="1"/>
-    <w:lsdException w:name="Table Classic 2" w:semiHidden="1" w:unhideWhenUsed="1"/>
-    <w:lsdException w:name="Table Classic 3" w:semiHidden="1" w:unhideWhenUsed="1"/>
-    <w:lsdException w:name="Table Classic 4" w:semiHidden="1" w:unhideWhenUsed="1"/>
-    <w:lsdException w:name="Table Colorful 1" w:semiHidden="1" w:unhideWhenUsed="1"/>
-    <w:lsdException w:name="Table Colorful 2" w:semiHidden="1" w:unhideWhenUsed="1"/>
-    <w:lsdException w:name="Table Colorful 3" w:semiHidden="1" w:unhideWhenUsed="1"/>
-    <w:lsdException w:name="Table Columns 1" w:semiHidden="1" w:unhideWhenUsed="1"/>
-    <w:lsdException w:name="Table Columns 2" w:semiHidden="1" w:unhideWhenUsed="1"/>
-    <w:lsdException w:name="Table Columns 3" w:semiHidden="1" w:unhideWhenUsed="1"/>
-    <w:lsdException w:name="Table Columns 4" w:semiHidden="1" w:unhideWhenUsed="1"/>
-    <w:lsdException w:name="Table Columns 5" w:semiHidden="1" w:unhideWhenUsed="1"/>
-    <w:lsdException w:name="Table Grid 1" w:semiHidden="1" w:unhideWhenUsed="1"/>
-    <w:lsdException w:name="Table Grid 2" w:semiHidden="1" w:unhideWhenUsed="1"/>
-    <w:lsdException w:name="Table Grid 3" w:semiHidden="1" w:unhideWhenUsed="1"/>
-    <w:lsdException w:name="Table Grid 4" w:semiHidden="1" w:unhideWhenUsed="1"/>
-    <w:lsdException w:name="Table Grid 5" w:semiHidden="1" w:unhideWhenUsed="1"/>
-    <w:lsdException w:name="Table Grid 6" w:semiHidden="1" w:unhideWhenUsed="1"/>
-    <w:lsdException w:name="Table Grid 7" w:semiHidden="1" w:unhideWhenUsed="1"/>
-    <w:lsdException w:name="Table Grid 8" w:semiHidden="1" w:unhideWhenUsed="1"/>
-    <w:lsdException w:name="Table List 1" w:semiHidden="1" w:unhideWhenUsed="1"/>
-    <w:lsdException w:name="Table List 2" w:semiHidden="1" w:unhideWhenUsed="1"/>
-    <w:lsdException w:name="Table List 3" w:semiHidden="1" w:unhideWhenUsed="1"/>
-    <w:lsdException w:name="Table List 4" w:semiHidden="1" w:unhideWhenUsed="1"/>
-    <w:lsdException w:name="Table List 5" w:semiHidden="1" w:unhideWhenUsed="1"/>
-    <w:lsdException w:name="Table List 6" w:semiHidden="1" w:unhideWhenUsed="1"/>
-    <w:lsdException w:name="Table List 7" w:semiHidden="1" w:unhideWhenUsed="1"/>
-    <w:lsdException w:name="Table List 8" w:semiHidden="1" w:unhideWhenUsed="1"/>
-    <w:lsdException w:name="Table 3D effects 1" w:semiHidden="1" w:unhideWhenUsed="1"/>
-    <w:lsdException w:name="Table 3D effects 2" w:semiHidden="1" w:unhideWhenUsed="1"/>
-    <w:lsdException w:name="Table 3D effects 3" w:semiHidden="1" w:unhideWhenUsed="1"/>
-    <w:lsdException w:name="Table Contemporary" w:semiHidden="1" w:unhideWhenUsed="1"/>
-    <w:lsdException w:name="Table Elegant" w:semiHidden="1" w:unhideWhenUsed="1"/>
-    <w:lsdException w:name="Table Professional" w:semiHidden="1" w:unhideWhenUsed="1"/>
-    <w:lsdException w:name="Table Subtle 1" w:semiHidden="1" w:unhideWhenUsed="1"/>
-    <w:lsdException w:name="Table Subtle 2" w:semiHidden="1" w:unhideWhenUsed="1"/>
-    <w:lsdException w:name="Table Web 1" w:semiHidden="1" w:unhideWhenUsed="1"/>
-    <w:lsdException w:name="Table Web 2" w:semiHidden="1" w:unhideWhenUsed="1"/>
-    <w:lsdException w:name="Table Web 3" w:semiHidden="1" w:unhideWhenUsed="1"/>
-    <w:lsdException w:name="Balloon Text" w:semiHidden="1" w:unhideWhenUsed="1"/>
-    <w:lsdException w:name="Table Grid" w:uiPriority="39"/>
-    <w:lsdException w:name="Table Theme" w:semiHidden="1" w:unhideWhenUsed="1"/>
-    <w:lsdException w:name="Placeholder Text" w:semiHidden="1"/>
-    <w:lsdException w:name="No Spacing" w:uiPriority="1" w:qFormat="1"/>
-    <w:lsdException w:name="Light Shading" w:uiPriority="60"/>
-    <w:lsdException w:name="Light List" w:uiPriority="61"/>
-    <w:lsdException w:name="Light Grid" w:uiPriority="62"/>
-    <w:lsdException w:name="Medium Shading 1" w:uiPriority="63"/>
-    <w:lsdException w:name="Medium Shading 2" w:uiPriority="64"/>
-    <w:lsdException w:name="Medium List 1" w:uiPriority="65"/>
-    <w:lsdException w:name="Medium List 2" w:uiPriority="66"/>
-    <w:lsdException w:name="Medium Grid 1" w:uiPriority="67"/>
-    <w:lsdException w:name="Medium Grid 2" w:uiPriority="68"/>
-    <w:lsdException w:name="Medium Grid 3" w:uiPriority="69"/>
-    <w:lsdException w:name="Dark List" w:uiPriority="70"/>
-    <w:lsdException w:name="Colorful Shading" w:uiPriority="71"/>
-    <w:lsdException w:name="Colorful List" w:uiPriority="72"/>
-    <w:lsdException w:name="Colorful Grid" w:uiPriority="73"/>
-    <w:lsdException w:name="Light Shading Accent 1" w:uiPriority="60"/>
-    <w:lsdException w:name="Light List Accent 1" w:uiPriority="61"/>
-    <w:lsdException w:name="Light Grid Accent 1" w:uiPriority="62"/>
-    <w:lsdException w:name="Medium Shading 1 Accent 1" w:uiPriority="63"/>
-    <w:lsdException w:name="Medium Shading 2 Accent 1" w:uiPriority="64"/>
-    <w:lsdException w:name="Medium List 1 Accent 1" w:uiPriority="65"/>
-    <w:lsdException w:name="Revision" w:semiHidden="1"/>
-    <w:lsdException w:name="List Paragraph" w:uiPriority="34" w:qFormat="1"/>
-    <w:lsdException w:name="Quote" w:uiPriority="29" w:qFormat="1"/>
-    <w:lsdException w:name="Intense Quote" w:uiPriority="30" w:qFormat="1"/>
-    <w:lsdException w:name="Medium List 2 Accent 1" w:uiPriority="66"/>
-    <w:lsdException w:name="Medium Grid 1 Accent 1" w:uiPriority="67"/>
-    <w:lsdException w:name="Medium Grid 2 Accent 1" w:uiPriority="68"/>
-    <w:lsdException w:name="Medium Grid 3 Accent 1" w:uiPriority="69"/>
-    <w:lsdException w:name="Dark List Accent 1" w:uiPriority="70"/>
-    <w:lsdException w:name="Colorful Shading Accent 1" w:uiPriority="71"/>
-    <w:lsdException w:name="Colorful List Accent 1" w:uiPriority="72"/>
-    <w:lsdException w:name="Colorful Grid Accent 1" w:uiPriority="73"/>
-    <w:lsdException w:name="Light Shading Accent 2" w:uiPriority="60"/>
-    <w:lsdException w:name="Light List Accent 2" w:uiPriority="61"/>
-    <w:lsdException w:name="Light Grid Accent 2" w:uiPriority="62"/>
-    <w:lsdException w:name="Medium Shading 1 Accent 2" w:uiPriority="63"/>
-    <w:lsdException w:name="Medium Shading 2 Accent 2" w:uiPriority="64"/>
-    <w:lsdException w:name="Medium List 1 Accent 2" w:uiPriority="65"/>
-    <w:lsdException w:name="Medium List 2 Accent 2" w:uiPriority="66"/>
-    <w:lsdException w:name="Medium Grid 1 Accent 2" w:uiPriority="67"/>
-    <w:lsdException w:name="Medium Grid 2 Accent 2" w:uiPriority="68"/>
-    <w:lsdException w:name="Medium Grid 3 Accent 2" w:uiPriority="69"/>
-    <w:lsdException w:name="Dark List Accent 2" w:uiPriority="70"/>
-    <w:lsdException w:name="Colorful Shading Accent 2" w:uiPriority="71"/>
-    <w:lsdException w:name="Colorful List Accent 2" w:uiPriority="72"/>
-    <w:lsdException w:name="Colorful Grid Accent 2" w:uiPriority="73"/>
-    <w:lsdException w:name="Light Shading Accent 3" w:uiPriority="60"/>
-    <w:lsdException w:name="Light List Accent 3" w:uiPriority="61"/>
-    <w:lsdException w:name="Light Grid Accent 3" w:uiPriority="62"/>
-    <w:lsdException w:name="Medium Shading 1 Accent 3" w:uiPriority="63"/>
-    <w:lsdException w:name="Medium Shading 2 Accent 3" w:uiPriority="64"/>
-    <w:lsdException w:name="Medium List 1 Accent 3" w:uiPriority="65"/>
-    <w:lsdException w:name="Medium List 2 Accent 3" w:uiPriority="66"/>
-    <w:lsdException w:name="Medium Grid 1 Accent 3" w:uiPriority="67"/>
-    <w:lsdException w:name="Medium Grid 2 Accent 3" w:uiPriority="68"/>
-    <w:lsdException w:name="Medium Grid 3 Accent 3" w:uiPriority="69"/>
-    <w:lsdException w:name="Dark List Accent 3" w:uiPriority="70"/>
-    <w:lsdException w:name="Colorful Shading Accent 3" w:uiPriority="71"/>
-    <w:lsdException w:name="Colorful List Accent 3" w:uiPriority="72"/>
-    <w:lsdException w:name="Colorful Grid Accent 3" w:uiPriority="73"/>
-    <w:lsdException w:name="Light Shading Accent 4" w:uiPriority="60"/>
-    <w:lsdException w:name="Light List Accent 4" w:uiPriority="61"/>
-    <w:lsdException w:name="Light Grid Accent 4" w:uiPriority="62"/>
-    <w:lsdException w:name="Medium Shading 1 Accent 4" w:uiPriority="63"/>
-    <w:lsdException w:name="Medium Shading 2 Accent 4" w:uiPriority="64"/>
-    <w:lsdException w:name="Medium List 1 Accent 4" w:uiPriority="65"/>
-    <w:lsdException w:name="Medium List 2 Accent 4" w:uiPriority="66"/>
-    <w:lsdException w:name="Medium Grid 1 Accent 4" w:uiPriority="67"/>
-    <w:lsdException w:name="Medium Grid 2 Accent 4" w:uiPriority="68"/>
-    <w:lsdException w:name="Medium Grid 3 Accent 4" w:uiPriority="69"/>
-    <w:lsdException w:name="Dark List Accent 4" w:uiPriority="70"/>
-    <w:lsdException w:name="Colorful Shading Accent 4" w:uiPriority="71"/>
-    <w:lsdException w:name="Colorful List Accent 4" w:uiPriority="72"/>
-    <w:lsdException w:name="Colorful Grid Accent 4" w:uiPriority="73"/>
-    <w:lsdException w:name="Light Shading Accent 5" w:uiPriority="60"/>
-    <w:lsdException w:name="Light List Accent 5" w:uiPriority="61"/>
-    <w:lsdException w:name="Light Grid Accent 5" w:uiPriority="62"/>
-    <w:lsdException w:name="Medium Shading 1 Accent 5" w:uiPriority="63"/>
-    <w:lsdException w:name="Medium Shading 2 Accent 5" w:uiPriority="64"/>
-    <w:lsdException w:name="Medium List 1 Accent 5" w:uiPriority="65"/>
-    <w:lsdException w:name="Medium List 2 Accent 5" w:uiPriority="66"/>
-    <w:lsdException w:name="Medium Grid 1 Accent 5" w:uiPriority="67"/>
-    <w:lsdException w:name="Medium Grid 2 Accent 5" w:uiPriority="68"/>
-    <w:lsdException w:name="Medium Grid 3 Accent 5" w:uiPriority="69"/>
-    <w:lsdException w:name="Dark List Accent 5" w:uiPriority="70"/>
-    <w:lsdException w:name="Colorful Shading Accent 5" w:uiPriority="71"/>
-    <w:lsdException w:name="Colorful List Accent 5" w:uiPriority="72"/>
-    <w:lsdException w:name="Colorful Grid Accent 5" w:uiPriority="73"/>
-    <w:lsdException w:name="Light Shading Accent 6" w:uiPriority="60"/>
-    <w:lsdException w:name="Light List Accent 6" w:uiPriority="61"/>
-    <w:lsdException w:name="Light Grid Accent 6" w:uiPriority="62"/>
-    <w:lsdException w:name="Medium Shading 1 Accent 6" w:uiPriority="63"/>
-    <w:lsdException w:name="Medium Shading 2 Accent 6" w:uiPriority="64"/>
-    <w:lsdException w:name="Medium List 1 Accent 6" w:uiPriority="65"/>
-    <w:lsdException w:name="Medium List 2 Accent 6" w:uiPriority="66"/>
-    <w:lsdException w:name="Medium Grid 1 Accent 6" w:uiPriority="67"/>
-    <w:lsdException w:name="Medium Grid 2 Accent 6" w:uiPriority="68"/>
-    <w:lsdException w:name="Medium Grid 3 Accent 6" w:uiPriority="69"/>
-    <w:lsdException w:name="Dark List Accent 6" w:uiPriority="70"/>
-    <w:lsdException w:name="Colorful Shading Accent 6" w:uiPriority="71"/>
-    <w:lsdException w:name="Colorful List Accent 6" w:uiPriority="72"/>
-    <w:lsdException w:name="Colorful Grid Accent 6" w:uiPriority="73"/>
-    <w:lsdException w:name="Subtle Emphasis" w:uiPriority="19" w:qFormat="1"/>
-    <w:lsdException w:name="Intense Emphasis" w:uiPriority="21" w:qFormat="1"/>
-    <w:lsdException w:name="Subtle Reference" w:uiPriority="31" w:qFormat="1"/>
-    <w:lsdException w:name="Intense Reference" w:uiPriority="32" w:qFormat="1"/>
-    <w:lsdException w:name="Book Title" w:uiPriority="33" w:qFormat="1"/>
-    <w:lsdException w:name="Bibliography" w:semiHidden="1" w:uiPriority="37" w:unhideWhenUsed="1"/>
-    <w:lsdException w:name="TOC Heading" w:semiHidden="1" w:uiPriority="39" w:unhideWhenUsed="1" w:qFormat="1"/>
-    <w:lsdException w:name="Plain Table 1" w:uiPriority="41"/>
-    <w:lsdException w:name="Plain Table 2" w:uiPriority="42"/>
-    <w:lsdException w:name="Plain Table 3" w:uiPriority="43"/>
-    <w:lsdException w:name="Plain Table 4" w:uiPriority="44"/>
-    <w:lsdException w:name="Plain Table 5" w:uiPriority="45"/>
-    <w:lsdException w:name="Grid Table Light" w:uiPriority="40"/>
-    <w:lsdException w:name="Grid Table 1 Light" w:uiPriority="46"/>
-    <w:lsdException w:name="Grid Table 2" w:uiPriority="47"/>
-    <w:lsdException w:name="Grid Table 3" w:uiPriority="48"/>
-    <w:lsdException w:name="Grid Table 4" w:uiPriority="49"/>
-    <w:lsdException w:name="Grid Table 5 Dark" w:uiPriority="50"/>
-    <w:lsdException w:name="Grid Table 6 Colorful" w:uiPriority="51"/>
-    <w:lsdException w:name="Grid Table 7 Colorful" w:uiPriority="52"/>
-    <w:lsdException w:name="Grid Table 1 Light Accent 1" w:uiPriority="46"/>
-    <w:lsdException w:name="Grid Table 2 Accent 1" w:uiPriority="47"/>
-    <w:lsdException w:name="Grid Table 3 Accent 1" w:uiPriority="48"/>
-    <w:lsdException w:name="Grid Table 4 Accent 1" w:uiPriority="49"/>
-    <w:lsdException w:name="Grid Table 5 Dark Accent 1" w:uiPriority="50"/>
-    <w:lsdException w:name="Grid Table 6 Colorful Accent 1" w:uiPriority="51"/>
-    <w:lsdException w:name="Grid Table 7 Colorful Accent 1" w:uiPriority="52"/>
-    <w:lsdException w:name="Grid Table 1 Light Accent 2" w:uiPriority="46"/>
-    <w:lsdException w:name="Grid Table 2 Accent 2" w:uiPriority="47"/>
-    <w:lsdException w:name="Grid Table 3 Accent 2" w:uiPriority="48"/>
-    <w:lsdException w:name="Grid Table 4 Accent 2" w:uiPriority="49"/>
-    <w:lsdException w:name="Grid Table 5 Dark Accent 2" w:uiPriority="50"/>
-    <w:lsdException w:name="Grid Table 6 Colorful Accent 2" w:uiPriority="51"/>
-    <w:lsdException w:name="Grid Table 7 Colorful Accent 2" w:uiPriority="52"/>
-    <w:lsdException w:name="Grid Table 1 Light Accent 3" w:uiPriority="46"/>
-    <w:lsdException w:name="Grid Table 2 Accent 3" w:uiPriority="47"/>
-    <w:lsdException w:name="Grid Table 3 Accent 3" w:uiPriority="48"/>
-    <w:lsdException w:name="Grid Table 4 Accent 3" w:uiPriority="49"/>
-    <w:lsdException w:name="Grid Table 5 Dark Accent 3" w:uiPriority="50"/>
-    <w:lsdException w:name="Grid Table 6 Colorful Accent 3" w:uiPriority="51"/>
-    <w:lsdException w:name="Grid Table 7 Colorful Accent 3" w:uiPriority="52"/>
-    <w:lsdException w:name="Grid Table 1 Light Accent 4" w:uiPriority="46"/>
-    <w:lsdException w:name="Grid Table 2 Accent 4" w:uiPriority="47"/>
-    <w:lsdException w:name="Grid Table 3 Accent 4" w:uiPriority="48"/>
-    <w:lsdException w:name="Grid Table 4 Accent 4" w:uiPriority="49"/>
-    <w:lsdException w:name="Grid Table 5 Dark Accent 4" w:uiPriority="50"/>
-    <w:lsdException w:name="Grid Table 6 Colorful Accent 4" w:uiPriority="51"/>
-    <w:lsdException w:name="Grid Table 7 Colorful Accent 4" w:uiPriority="52"/>
-    <w:lsdException w:name="Grid Table 1 Light Accent 5" w:uiPriority="46"/>
-    <w:lsdException w:name="Grid Table 2 Accent 5" w:uiPriority="47"/>
-    <w:lsdException w:name="Grid Table 3 Accent 5" w:uiPriority="48"/>
-    <w:lsdException w:name="Grid Table 4 Accent 5" w:uiPriority="49"/>
-    <w:lsdException w:name="Grid Table 5 Dark Accent 5" w:uiPriority="50"/>
-    <w:lsdException w:name="Grid Table 6 Colorful Accent 5" w:uiPriority="51"/>
-    <w:lsdException w:name="Grid Table 7 Colorful Accent 5" w:uiPriority="52"/>
-    <w:lsdException w:name="Grid Table 1 Light Accent 6" w:uiPriority="46"/>
-    <w:lsdException w:name="Grid Table 2 Accent 6" w:uiPriority="47"/>
-    <w:lsdException w:name="Grid Table 3 Accent 6" w:uiPriority="48"/>
-    <w:lsdException w:name="Grid Table 4 Accent 6" w:uiPriority="49"/>
-    <w:lsdException w:name="Grid Table 5 Dark Accent 6" w:uiPriority="50"/>
-    <w:lsdException w:name="Grid Table 6 Colorful Accent 6" w:uiPriority="51"/>
-    <w:lsdException w:name="Grid Table 7 Colorful Accent 6" w:uiPriority="52"/>
-    <w:lsdException w:name="List Table 1 Light" w:uiPriority="46"/>
-    <w:lsdException w:name="List Table 2" w:uiPriority="47"/>
-    <w:lsdException w:name="List Table 3" w:uiPriority="48"/>
-    <w:lsdException w:name="List Table 4" w:uiPriority="49"/>
-    <w:lsdException w:name="List Table 5 Dark" w:uiPriority="50"/>
-    <w:lsdException w:name="List Table 6 Colorful" w:uiPriority="51"/>
-    <w:lsdException w:name="List Table 7 Colorful" w:uiPriority="52"/>
-    <w:lsdException w:name="List Table 1 Light Accent 1" w:uiPriority="46"/>
-    <w:lsdException w:name="List Table 2 Accent 1" w:uiPriority="47"/>
-    <w:lsdException w:name="List Table 3 Accent 1" w:uiPriority="48"/>
-    <w:lsdException w:name="List Table 4 Accent 1" w:uiPriority="49"/>
-    <w:lsdException w:name="List Table 5 Dark Accent 1" w:uiPriority="50"/>
-    <w:lsdException w:name="List Table 6 Colorful Accent 1" w:uiPriority="51"/>
-    <w:lsdException w:name="List Table 7 Colorful Accent 1" w:uiPriority="52"/>
-    <w:lsdException w:name="List Table 1 Light Accent 2" w:uiPriority="46"/>
-    <w:lsdException w:name="List Table 2 Accent 2" w:uiPriority="47"/>
-    <w:lsdException w:name="List Table 3 Accent 2" w:uiPriority="48"/>
-    <w:lsdException w:name="List Table 4 Accent 2" w:uiPriority="49"/>
-    <w:lsdException w:name="List Table 5 Dark Accent 2" w:uiPriority="50"/>
-    <w:lsdException w:name="List Table 6 Colorful Accent 2" w:uiPriority="51"/>
-    <w:lsdException w:name="List Table 7 Colorful Accent 2" w:uiPriority="52"/>
-    <w:lsdException w:name="List Table 1 Light Accent 3" w:uiPriority="46"/>
-    <w:lsdException w:name="List Table 2 Accent 3" w:uiPriority="47"/>
-    <w:lsdException w:name="List Table 3 Accent 3" w:uiPriority="48"/>
-    <w:lsdException w:name="List Table 4 Accent 3" w:uiPriority="49"/>
-    <w:lsdException w:name="List Table 5 Dark Accent 3" w:uiPriority="50"/>
-    <w:lsdException w:name="List Table 6 Colorful Accent 3" w:uiPriority="51"/>
-    <w:lsdException w:name="List Table 7 Colorful Accent 3" w:uiPriority="52"/>
-    <w:lsdException w:name="List Table 1 Light Accent 4" w:uiPriority="46"/>
-    <w:lsdException w:name="List Table 2 Accent 4" w:uiPriority="47"/>
-    <w:lsdException w:name="List Table 3 Accent 4" w:uiPriority="48"/>
-    <w:lsdException w:name="List Table 4 Accent 4" w:uiPriority="49"/>
-    <w:lsdException w:name="List Table 5 Dark Accent 4" w:uiPriority="50"/>
-    <w:lsdException w:name="List Table 6 Colorful Accent 4" w:uiPriority="51"/>
-    <w:lsdException w:name="List Table 7 Colorful Accent 4" w:uiPriority="52"/>
-    <w:lsdException w:name="List Table 1 Light Accent 5" w:uiPriority="46"/>
-    <w:lsdException w:name="List Table 2 Accent 5" w:uiPriority="47"/>
-    <w:lsdException w:name="List Table 3 Accent 5" w:uiPriority="48"/>
-    <w:lsdException w:name="List Table 4 Accent 5" w:uiPriority="49"/>
-    <w:lsdException w:name="List Table 5 Dark Accent 5" w:uiPriority="50"/>
-    <w:lsdException w:name="List Table 6 Colorful Accent 5" w:uiPriority="51"/>
-    <w:lsdException w:name="List Table 7 Colorful Accent 5" w:uiPriority="52"/>
-    <w:lsdException w:name="List Table 1 Light Accent 6" w:uiPriority="46"/>
-    <w:lsdException w:name="List Table 2 Accent 6" w:uiPriority="47"/>
-    <w:lsdException w:name="List Table 3 Accent 6" w:uiPriority="48"/>
-    <w:lsdException w:name="List Table 4 Accent 6" w:uiPriority="49"/>
-    <w:lsdException w:name="List Table 5 Dark Accent 6" w:uiPriority="50"/>
-    <w:lsdException w:name="List Table 6 Colorful Accent 6" w:uiPriority="51"/>
-    <w:lsdException w:name="List Table 7 Colorful Accent 6" w:uiPriority="52"/>
+  <w:latentStyles w:defLockedState="0" w:defUIPriority="99" w:defSemiHidden="1" w:defUnhideWhenUsed="1" w:defQFormat="0" w:count="267">
+    <w:lsdException w:name="Normal" w:semiHidden="0" w:uiPriority="0" w:unhideWhenUsed="0" w:qFormat="1"/>
+    <w:lsdException w:name="heading 1" w:semiHidden="0" w:uiPriority="9" w:unhideWhenUsed="0" w:qFormat="1"/>
+    <w:lsdException w:name="heading 2" w:uiPriority="9" w:qFormat="1"/>
+    <w:lsdException w:name="heading 3" w:uiPriority="9" w:qFormat="1"/>
+    <w:lsdException w:name="heading 4" w:uiPriority="9" w:qFormat="1"/>
+    <w:lsdException w:name="heading 5" w:uiPriority="9" w:qFormat="1"/>
+    <w:lsdException w:name="heading 6" w:uiPriority="9" w:qFormat="1"/>
+    <w:lsdException w:name="heading 7" w:uiPriority="9" w:qFormat="1"/>
+    <w:lsdException w:name="heading 8" w:uiPriority="9" w:qFormat="1"/>
+    <w:lsdException w:name="heading 9" w:uiPriority="9" w:qFormat="1"/>
+    <w:lsdException w:name="toc 1" w:uiPriority="39"/>
+    <w:lsdException w:name="toc 2" w:uiPriority="39"/>
+    <w:lsdException w:name="toc 3" w:uiPriority="39"/>
+    <w:lsdException w:name="toc 4" w:uiPriority="39"/>
+    <w:lsdException w:name="toc 5" w:uiPriority="39"/>
+    <w:lsdException w:name="toc 6" w:uiPriority="39"/>
+    <w:lsdException w:name="toc 7" w:uiPriority="39"/>
+    <w:lsdException w:name="toc 8" w:uiPriority="39"/>
+    <w:lsdException w:name="toc 9" w:uiPriority="39"/>
+    <w:lsdException w:name="caption" w:uiPriority="35" w:qFormat="1"/>
+    <w:lsdException w:name="Title" w:semiHidden="0" w:uiPriority="10" w:unhideWhenUsed="0" w:qFormat="1"/>
+    <w:lsdException w:name="Default Paragraph Font" w:uiPriority="1"/>
+    <w:lsdException w:name="Subtitle" w:semiHidden="0" w:uiPriority="11" w:unhideWhenUsed="0" w:qFormat="1"/>
+    <w:lsdException w:name="Strong" w:semiHidden="0" w:uiPriority="22" w:unhideWhenUsed="0" w:qFormat="1"/>
+    <w:lsdException w:name="Emphasis" w:semiHidden="0" w:uiPriority="20" w:unhideWhenUsed="0" w:qFormat="1"/>
+    <w:lsdException w:name="Table Grid" w:semiHidden="0" w:uiPriority="39" w:unhideWhenUsed="0"/>
+    <w:lsdException w:name="Placeholder Text" w:unhideWhenUsed="0"/>
+    <w:lsdException w:name="No Spacing" w:semiHidden="0" w:uiPriority="1" w:unhideWhenUsed="0" w:qFormat="1"/>
+    <w:lsdException w:name="Light Shading" w:semiHidden="0" w:uiPriority="60" w:unhideWhenUsed="0"/>
+    <w:lsdException w:name="Light List" w:semiHidden="0" w:uiPriority="61" w:unhideWhenUsed="0"/>
+    <w:lsdException w:name="Light Grid" w:semiHidden="0" w:uiPriority="62" w:unhideWhenUsed="0"/>
+    <w:lsdException w:name="Medium Shading 1" w:semiHidden="0" w:uiPriority="63" w:unhideWhenUsed="0"/>
+    <w:lsdException w:name="Medium Shading 2" w:semiHidden="0" w:uiPriority="64" w:unhideWhenUsed="0"/>
+    <w:lsdException w:name="Medium List 1" w:semiHidden="0" w:uiPriority="65" w:unhideWhenUsed="0"/>
+    <w:lsdException w:name="Medium List 2" w:semiHidden="0" w:uiPriority="66" w:unhideWhenUsed="0"/>
+    <w:lsdException w:name="Medium Grid 1" w:semiHidden="0" w:uiPriority="67" w:unhideWhenUsed="0"/>
+    <w:lsdException w:name="Medium Grid 2" w:semiHidden="0" w:uiPriority="68" w:unhideWhenUsed="0"/>
+    <w:lsdException w:name="Medium Grid 3" w:semiHidden="0" w:uiPriority="69" w:unhideWhenUsed="0"/>
+    <w:lsdException w:name="Dark List" w:semiHidden="0" w:uiPriority="70" w:unhideWhenUsed="0"/>
+    <w:lsdException w:name="Colorful Shading" w:semiHidden="0" w:uiPriority="71" w:unhideWhenUsed="0"/>
+    <w:lsdException w:name="Colorful List" w:semiHidden="0" w:uiPriority="72" w:unhideWhenUsed="0"/>
+    <w:lsdException w:name="Colorful Grid" w:semiHidden="0" w:uiPriority="73" w:unhideWhenUsed="0"/>
+    <w:lsdException w:name="Light Shading Accent 1" w:semiHidden="0" w:uiPriority="60" w:unhideWhenUsed="0"/>
+    <w:lsdException w:name="Light List Accent 1" w:semiHidden="0" w:uiPriority="61" w:unhideWhenUsed="0"/>
+    <w:lsdException w:name="Light Grid Accent 1" w:semiHidden="0" w:uiPriority="62" w:unhideWhenUsed="0"/>
+    <w:lsdException w:name="Medium Shading 1 Accent 1" w:semiHidden="0" w:uiPriority="63" w:unhideWhenUsed="0"/>
+    <w:lsdException w:name="Medium Shading 2 Accent 1" w:semiHidden="0" w:uiPriority="64" w:unhideWhenUsed="0"/>
+    <w:lsdException w:name="Medium List 1 Accent 1" w:semiHidden="0" w:uiPriority="65" w:unhideWhenUsed="0"/>
+    <w:lsdException w:name="Revision" w:unhideWhenUsed="0"/>
+    <w:lsdException w:name="List Paragraph" w:semiHidden="0" w:uiPriority="34" w:unhideWhenUsed="0" w:qFormat="1"/>
+    <w:lsdException w:name="Quote" w:semiHidden="0" w:uiPriority="29" w:unhideWhenUsed="0" w:qFormat="1"/>
+    <w:lsdException w:name="Intense Quote" w:semiHidden="0" w:uiPriority="30" w:unhideWhenUsed="0" w:qFormat="1"/>
+    <w:lsdException w:name="Medium List 2 Accent 1" w:semiHidden="0" w:uiPriority="66" w:unhideWhenUsed="0"/>
+    <w:lsdException w:name="Medium Grid 1 Accent 1" w:semiHidden="0" w:uiPriority="67" w:unhideWhenUsed="0"/>
+    <w:lsdException w:name="Medium Grid 2 Accent 1" w:semiHidden="0" w:uiPriority="68" w:unhideWhenUsed="0"/>
+    <w:lsdException w:name="Medium Grid 3 Accent 1" w:semiHidden="0" w:uiPriority="69" w:unhideWhenUsed="0"/>
+    <w:lsdException w:name="Dark List Accent 1" w:semiHidden="0" w:uiPriority="70" w:unhideWhenUsed="0"/>
+    <w:lsdException w:name="Colorful Shading Accent 1" w:semiHidden="0" w:uiPriority="71" w:unhideWhenUsed="0"/>
+    <w:lsdException w:name="Colorful List Accent 1" w:semiHidden="0" w:uiPriority="72" w:unhideWhenUsed="0"/>
+    <w:lsdException w:name="Colorful Grid Accent 1" w:semiHidden="0" w:uiPriority="73" w:unhideWhenUsed="0"/>
+    <w:lsdException w:name="Light Shading Accent 2" w:semiHidden="0" w:uiPriority="60" w:unhideWhenUsed="0"/>
+    <w:lsdException w:name="Light List Accent 2" w:semiHidden="0" w:uiPriority="61" w:unhideWhenUsed="0"/>
+    <w:lsdException w:name="Light Grid Accent 2" w:semiHidden="0" w:uiPriority="62" w:unhideWhenUsed="0"/>
+    <w:lsdException w:name="Medium Shading 1 Accent 2" w:semiHidden="0" w:uiPriority="63" w:unhideWhenUsed="0"/>
+    <w:lsdException w:name="Medium Shading 2 Accent 2" w:semiHidden="0" w:uiPriority="64" w:unhideWhenUsed="0"/>
+    <w:lsdException w:name="Medium List 1 Accent 2" w:semiHidden="0" w:uiPriority="65" w:unhideWhenUsed="0"/>
+    <w:lsdException w:name="Medium List 2 Accent 2" w:semiHidden="0" w:uiPriority="66" w:unhideWhenUsed="0"/>
+    <w:lsdException w:name="Medium Grid 1 Accent 2" w:semiHidden="0" w:uiPriority="67" w:unhideWhenUsed="0"/>
+    <w:lsdException w:name="Medium Grid 2 Accent 2" w:semiHidden="0" w:uiPriority="68" w:unhideWhenUsed="0"/>
+    <w:lsdException w:name="Medium Grid 3 Accent 2" w:semiHidden="0" w:uiPriority="69" w:unhideWhenUsed="0"/>
+    <w:lsdException w:name="Dark List Accent 2" w:semiHidden="0" w:uiPriority="70" w:unhideWhenUsed="0"/>
+    <w:lsdException w:name="Colorful Shading Accent 2" w:semiHidden="0" w:uiPriority="71" w:unhideWhenUsed="0"/>
+    <w:lsdException w:name="Colorful List Accent 2" w:semiHidden="0" w:uiPriority="72" w:unhideWhenUsed="0"/>
+    <w:lsdException w:name="Colorful Grid Accent 2" w:semiHidden="0" w:uiPriority="73" w:unhideWhenUsed="0"/>
+    <w:lsdException w:name="Light Shading Accent 3" w:semiHidden="0" w:uiPriority="60" w:unhideWhenUsed="0"/>
+    <w:lsdException w:name="Light List Accent 3" w:semiHidden="0" w:uiPriority="61" w:unhideWhenUsed="0"/>
+    <w:lsdException w:name="Light Grid Accent 3" w:semiHidden="0" w:uiPriority="62" w:unhideWhenUsed="0"/>
+    <w:lsdException w:name="Medium Shading 1 Accent 3" w:semiHidden="0" w:uiPriority="63" w:unhideWhenUsed="0"/>
+    <w:lsdException w:name="Medium Shading 2 Accent 3" w:semiHidden="0" w:uiPriority="64" w:unhideWhenUsed="0"/>
+    <w:lsdException w:name="Medium List 1 Accent 3" w:semiHidden="0" w:uiPriority="65" w:unhideWhenUsed="0"/>
+    <w:lsdException w:name="Medium List 2 Accent 3" w:semiHidden="0" w:uiPriority="66" w:unhideWhenUsed="0"/>
+    <w:lsdException w:name="Medium Grid 1 Accent 3" w:semiHidden="0" w:uiPriority="67" w:unhideWhenUsed="0"/>
+    <w:lsdException w:name="Medium Grid 2 Accent 3" w:semiHidden="0" w:uiPriority="68" w:unhideWhenUsed="0"/>
+    <w:lsdException w:name="Medium Grid 3 Accent 3" w:semiHidden="0" w:uiPriority="69" w:unhideWhenUsed="0"/>
+    <w:lsdException w:name="Dark List Accent 3" w:semiHidden="0" w:uiPriority="70" w:unhideWhenUsed="0"/>
+    <w:lsdException w:name="Colorful Shading Accent 3" w:semiHidden="0" w:uiPriority="71" w:unhideWhenUsed="0"/>
+    <w:lsdException w:name="Colorful List Accent 3" w:semiHidden="0" w:uiPriority="72" w:unhideWhenUsed="0"/>
+    <w:lsdException w:name="Colorful Grid Accent 3" w:semiHidden="0" w:uiPriority="73" w:unhideWhenUsed="0"/>
+    <w:lsdException w:name="Light Shading Accent 4" w:semiHidden="0" w:uiPriority="60" w:unhideWhenUsed="0"/>
+    <w:lsdException w:name="Light List Accent 4" w:semiHidden="0" w:uiPriority="61" w:unhideWhenUsed="0"/>
+    <w:lsdException w:name="Light Grid Accent 4" w:semiHidden="0" w:uiPriority="62" w:unhideWhenUsed="0"/>
+    <w:lsdException w:name="Medium Shading 1 Accent 4" w:semiHidden="0" w:uiPriority="63" w:unhideWhenUsed="0"/>
+    <w:lsdException w:name="Medium Shading 2 Accent 4" w:semiHidden="0" w:uiPriority="64" w:unhideWhenUsed="0"/>
+    <w:lsdException w:name="Medium List 1 Accent 4" w:semiHidden="0" w:uiPriority="65" w:unhideWhenUsed="0"/>
+    <w:lsdException w:name="Medium List 2 Accent 4" w:semiHidden="0" w:uiPriority="66" w:unhideWhenUsed="0"/>
+    <w:lsdException w:name="Medium Grid 1 Accent 4" w:semiHidden="0" w:uiPriority="67" w:unhideWhenUsed="0"/>
+    <w:lsdException w:name="Medium Grid 2 Accent 4" w:semiHidden="0" w:uiPriority="68" w:unhideWhenUsed="0"/>
+    <w:lsdException w:name="Medium Grid 3 Accent 4" w:semiHidden="0" w:uiPriority="69" w:unhideWhenUsed="0"/>
+    <w:lsdException w:name="Dark List Accent 4" w:semiHidden="0" w:uiPriority="70" w:unhideWhenUsed="0"/>
+    <w:lsdException w:name="Colorful Shading Accent 4" w:semiHidden="0" w:uiPriority="71" w:unhideWhenUsed="0"/>
+    <w:lsdException w:name="Colorful List Accent 4" w:semiHidden="0" w:uiPriority="72" w:unhideWhenUsed="0"/>
+    <w:lsdException w:name="Colorful Grid Accent 4" w:semiHidden="0" w:uiPriority="73" w:unhideWhenUsed="0"/>
+    <w:lsdException w:name="Light Shading Accent 5" w:semiHidden="0" w:uiPriority="60" w:unhideWhenUsed="0"/>
+    <w:lsdException w:name="Light List Accent 5" w:semiHidden="0" w:uiPriority="61" w:unhideWhenUsed="0"/>
+    <w:lsdException w:name="Light Grid Accent 5" w:semiHidden="0" w:uiPriority="62" w:unhideWhenUsed="0"/>
+    <w:lsdException w:name="Medium Shading 1 Accent 5" w:semiHidden="0" w:uiPriority="63" w:unhideWhenUsed="0"/>
+    <w:lsdException w:name="Medium Shading 2 Accent 5" w:semiHidden="0" w:uiPriority="64" w:unhideWhenUsed="0"/>
+    <w:lsdException w:name="Medium List 1 Accent 5" w:semiHidden="0" w:uiPriority="65" w:unhideWhenUsed="0"/>
+    <w:lsdException w:name="Medium List 2 Accent 5" w:semiHidden="0" w:uiPriority="66" w:unhideWhenUsed="0"/>
+    <w:lsdException w:name="Medium Grid 1 Accent 5" w:semiHidden="0" w:uiPriority="67" w:unhideWhenUsed="0"/>
+    <w:lsdException w:name="Medium Grid 2 Accent 5" w:semiHidden="0" w:uiPriority="68" w:unhideWhenUsed="0"/>
+    <w:lsdException w:name="Medium Grid 3 Accent 5" w:semiHidden="0" w:uiPriority="69" w:unhideWhenUsed="0"/>
+    <w:lsdException w:name="Dark List Accent 5" w:semiHidden="0" w:uiPriority="70" w:unhideWhenUsed="0"/>
+    <w:lsdException w:name="Colorful Shading Accent 5" w:semiHidden="0" w:uiPriority="71" w:unhideWhenUsed="0"/>
+    <w:lsdException w:name="Colorful List Accent 5" w:semiHidden="0" w:uiPriority="72" w:unhideWhenUsed="0"/>
+    <w:lsdException w:name="Colorful Grid Accent 5" w:semiHidden="0" w:uiPriority="73" w:unhideWhenUsed="0"/>
+    <w:lsdException w:name="Light Shading Accent 6" w:semiHidden="0" w:uiPriority="60" w:unhideWhenUsed="0"/>
+    <w:lsdException w:name="Light List Accent 6" w:semiHidden="0" w:uiPriority="61" w:unhideWhenUsed="0"/>
+    <w:lsdException w:name="Light Grid Accent 6" w:semiHidden="0" w:uiPriority="62" w:unhideWhenUsed="0"/>
+    <w:lsdException w:name="Medium Shading 1 Accent 6" w:semiHidden="0" w:uiPriority="63" w:unhideWhenUsed="0"/>
+    <w:lsdException w:name="Medium Shading 2 Accent 6" w:semiHidden="0" w:uiPriority="64" w:unhideWhenUsed="0"/>
+    <w:lsdException w:name="Medium List 1 Accent 6" w:semiHidden="0" w:uiPriority="65" w:unhideWhenUsed="0"/>
+    <w:lsdException w:name="Medium List 2 Accent 6" w:semiHidden="0" w:uiPriority="66" w:unhideWhenUsed="0"/>
+    <w:lsdException w:name="Medium Grid 1 Accent 6" w:semiHidden="0" w:uiPriority="67" w:unhideWhenUsed="0"/>
+    <w:lsdException w:name="Medium Grid 2 Accent 6" w:semiHidden="0" w:uiPriority="68" w:unhideWhenUsed="0"/>
+    <w:lsdException w:name="Medium Grid 3 Accent 6" w:semiHidden="0" w:uiPriority="69" w:unhideWhenUsed="0"/>
+    <w:lsdException w:name="Dark List Accent 6" w:semiHidden="0" w:uiPriority="70" w:unhideWhenUsed="0"/>
+    <w:lsdException w:name="Colorful Shading Accent 6" w:semiHidden="0" w:uiPriority="71" w:unhideWhenUsed="0"/>
+    <w:lsdException w:name="Colorful List Accent 6" w:semiHidden="0" w:uiPriority="72" w:unhideWhenUsed="0"/>
+    <w:lsdException w:name="Colorful Grid Accent 6" w:semiHidden="0" w:uiPriority="73" w:unhideWhenUsed="0"/>
+    <w:lsdException w:name="Subtle Emphasis" w:semiHidden="0" w:uiPriority="19" w:unhideWhenUsed="0" w:qFormat="1"/>
+    <w:lsdException w:name="Intense Emphasis" w:semiHidden="0" w:uiPriority="21" w:unhideWhenUsed="0" w:qFormat="1"/>
+    <w:lsdException w:name="Subtle Reference" w:semiHidden="0" w:uiPriority="31" w:unhideWhenUsed="0" w:qFormat="1"/>
+    <w:lsdException w:name="Intense Reference" w:semiHidden="0" w:uiPriority="32" w:unhideWhenUsed="0" w:qFormat="1"/>
+    <w:lsdException w:name="Book Title" w:semiHidden="0" w:uiPriority="33" w:unhideWhenUsed="0" w:qFormat="1"/>
+    <w:lsdException w:name="Bibliography" w:uiPriority="37"/>
+    <w:lsdException w:name="TOC Heading" w:uiPriority="39" w:qFormat="1"/>
   </w:latentStyles>
   <w:style w:type="paragraph" w:default="1" w:styleId="Standard">
     <w:name w:val="Normal"/>
@@ -14005,6 +13851,7 @@
   <w:style w:type="character" w:default="1" w:styleId="Absatz-Standardschriftart">
     <w:name w:val="Default Paragraph Font"/>
     <w:uiPriority w:val="1"/>
+    <w:semiHidden/>
     <w:unhideWhenUsed/>
   </w:style>
   <w:style w:type="table" w:default="1" w:styleId="NormaleTabelle">
@@ -14203,6 +14050,498 @@
       <w:spacing w:after="100"/>
       <w:ind w:left="440"/>
     </w:pPr>
+  </w:style>
+  <w:style w:type="paragraph" w:styleId="Sprechblasentext">
+    <w:name w:val="Balloon Text"/>
+    <w:basedOn w:val="Standard"/>
+    <w:link w:val="SprechblasentextZchn"/>
+    <w:uiPriority w:val="99"/>
+    <w:semiHidden/>
+    <w:unhideWhenUsed/>
+    <w:rsid w:val="00D64130"/>
+    <w:pPr>
+      <w:spacing w:after="0" w:line="240" w:lineRule="auto"/>
+    </w:pPr>
+    <w:rPr>
+      <w:rFonts w:ascii="Tahoma" w:hAnsi="Tahoma" w:cs="Tahoma"/>
+      <w:sz w:val="16"/>
+      <w:szCs w:val="16"/>
+    </w:rPr>
+  </w:style>
+  <w:style w:type="character" w:customStyle="1" w:styleId="SprechblasentextZchn">
+    <w:name w:val="Sprechblasentext Zchn"/>
+    <w:basedOn w:val="Absatz-Standardschriftart"/>
+    <w:link w:val="Sprechblasentext"/>
+    <w:uiPriority w:val="99"/>
+    <w:semiHidden/>
+    <w:rsid w:val="00D64130"/>
+    <w:rPr>
+      <w:rFonts w:ascii="Tahoma" w:hAnsi="Tahoma" w:cs="Tahoma"/>
+      <w:sz w:val="16"/>
+      <w:szCs w:val="16"/>
+    </w:rPr>
+  </w:style>
+</w:styles>
+</file>
+
+<file path=word/stylesWithEffects.xml><?xml version="1.0" encoding="utf-8"?>
+<w:styles xmlns:wpc="http://schemas.microsoft.com/office/word/2010/wordprocessingCanvas" xmlns:mc="http://schemas.openxmlformats.org/markup-compatibility/2006" xmlns:o="urn:schemas-microsoft-com:office:office" xmlns:r="http://schemas.openxmlformats.org/officeDocument/2006/relationships" xmlns:m="http://schemas.openxmlformats.org/officeDocument/2006/math" xmlns:v="urn:schemas-microsoft-com:vml" xmlns:wp14="http://schemas.microsoft.com/office/word/2010/wordprocessingDrawing" xmlns:wp="http://schemas.openxmlformats.org/drawingml/2006/wordprocessingDrawing" xmlns:w10="urn:schemas-microsoft-com:office:word" xmlns:w="http://schemas.openxmlformats.org/wordprocessingml/2006/main" xmlns:w14="http://schemas.microsoft.com/office/word/2010/wordml" xmlns:wpg="http://schemas.microsoft.com/office/word/2010/wordprocessingGroup" xmlns:wpi="http://schemas.microsoft.com/office/word/2010/wordprocessingInk" xmlns:wne="http://schemas.microsoft.com/office/word/2006/wordml" xmlns:wps="http://schemas.microsoft.com/office/word/2010/wordprocessingShape" mc:Ignorable="w14 wp14">
+  <w:docDefaults>
+    <w:rPrDefault>
+      <w:rPr>
+        <w:rFonts w:asciiTheme="minorHAnsi" w:eastAsiaTheme="minorHAnsi" w:hAnsiTheme="minorHAnsi" w:cstheme="minorBidi"/>
+        <w:sz w:val="22"/>
+        <w:szCs w:val="22"/>
+        <w:lang w:val="de-DE" w:eastAsia="en-US" w:bidi="ar-SA"/>
+      </w:rPr>
+    </w:rPrDefault>
+    <w:pPrDefault>
+      <w:pPr>
+        <w:spacing w:after="200" w:line="276" w:lineRule="auto"/>
+      </w:pPr>
+    </w:pPrDefault>
+  </w:docDefaults>
+  <w:latentStyles w:defLockedState="0" w:defUIPriority="99" w:defSemiHidden="1" w:defUnhideWhenUsed="1" w:defQFormat="0" w:count="267">
+    <w:lsdException w:name="Normal" w:semiHidden="0" w:uiPriority="0" w:unhideWhenUsed="0" w:qFormat="1"/>
+    <w:lsdException w:name="heading 1" w:semiHidden="0" w:uiPriority="9" w:unhideWhenUsed="0" w:qFormat="1"/>
+    <w:lsdException w:name="heading 2" w:uiPriority="9" w:qFormat="1"/>
+    <w:lsdException w:name="heading 3" w:uiPriority="9" w:qFormat="1"/>
+    <w:lsdException w:name="heading 4" w:uiPriority="9" w:qFormat="1"/>
+    <w:lsdException w:name="heading 5" w:uiPriority="9" w:qFormat="1"/>
+    <w:lsdException w:name="heading 6" w:uiPriority="9" w:qFormat="1"/>
+    <w:lsdException w:name="heading 7" w:uiPriority="9" w:qFormat="1"/>
+    <w:lsdException w:name="heading 8" w:uiPriority="9" w:qFormat="1"/>
+    <w:lsdException w:name="heading 9" w:uiPriority="9" w:qFormat="1"/>
+    <w:lsdException w:name="toc 1" w:uiPriority="39"/>
+    <w:lsdException w:name="toc 2" w:uiPriority="39"/>
+    <w:lsdException w:name="toc 3" w:uiPriority="39"/>
+    <w:lsdException w:name="toc 4" w:uiPriority="39"/>
+    <w:lsdException w:name="toc 5" w:uiPriority="39"/>
+    <w:lsdException w:name="toc 6" w:uiPriority="39"/>
+    <w:lsdException w:name="toc 7" w:uiPriority="39"/>
+    <w:lsdException w:name="toc 8" w:uiPriority="39"/>
+    <w:lsdException w:name="toc 9" w:uiPriority="39"/>
+    <w:lsdException w:name="caption" w:uiPriority="35" w:qFormat="1"/>
+    <w:lsdException w:name="Title" w:semiHidden="0" w:uiPriority="10" w:unhideWhenUsed="0" w:qFormat="1"/>
+    <w:lsdException w:name="Default Paragraph Font" w:uiPriority="1"/>
+    <w:lsdException w:name="Subtitle" w:semiHidden="0" w:uiPriority="11" w:unhideWhenUsed="0" w:qFormat="1"/>
+    <w:lsdException w:name="Strong" w:semiHidden="0" w:uiPriority="22" w:unhideWhenUsed="0" w:qFormat="1"/>
+    <w:lsdException w:name="Emphasis" w:semiHidden="0" w:uiPriority="20" w:unhideWhenUsed="0" w:qFormat="1"/>
+    <w:lsdException w:name="Table Grid" w:semiHidden="0" w:uiPriority="39" w:unhideWhenUsed="0"/>
+    <w:lsdException w:name="Placeholder Text" w:unhideWhenUsed="0"/>
+    <w:lsdException w:name="No Spacing" w:semiHidden="0" w:uiPriority="1" w:unhideWhenUsed="0" w:qFormat="1"/>
+    <w:lsdException w:name="Light Shading" w:semiHidden="0" w:uiPriority="60" w:unhideWhenUsed="0"/>
+    <w:lsdException w:name="Light List" w:semiHidden="0" w:uiPriority="61" w:unhideWhenUsed="0"/>
+    <w:lsdException w:name="Light Grid" w:semiHidden="0" w:uiPriority="62" w:unhideWhenUsed="0"/>
+    <w:lsdException w:name="Medium Shading 1" w:semiHidden="0" w:uiPriority="63" w:unhideWhenUsed="0"/>
+    <w:lsdException w:name="Medium Shading 2" w:semiHidden="0" w:uiPriority="64" w:unhideWhenUsed="0"/>
+    <w:lsdException w:name="Medium List 1" w:semiHidden="0" w:uiPriority="65" w:unhideWhenUsed="0"/>
+    <w:lsdException w:name="Medium List 2" w:semiHidden="0" w:uiPriority="66" w:unhideWhenUsed="0"/>
+    <w:lsdException w:name="Medium Grid 1" w:semiHidden="0" w:uiPriority="67" w:unhideWhenUsed="0"/>
+    <w:lsdException w:name="Medium Grid 2" w:semiHidden="0" w:uiPriority="68" w:unhideWhenUsed="0"/>
+    <w:lsdException w:name="Medium Grid 3" w:semiHidden="0" w:uiPriority="69" w:unhideWhenUsed="0"/>
+    <w:lsdException w:name="Dark List" w:semiHidden="0" w:uiPriority="70" w:unhideWhenUsed="0"/>
+    <w:lsdException w:name="Colorful Shading" w:semiHidden="0" w:uiPriority="71" w:unhideWhenUsed="0"/>
+    <w:lsdException w:name="Colorful List" w:semiHidden="0" w:uiPriority="72" w:unhideWhenUsed="0"/>
+    <w:lsdException w:name="Colorful Grid" w:semiHidden="0" w:uiPriority="73" w:unhideWhenUsed="0"/>
+    <w:lsdException w:name="Light Shading Accent 1" w:semiHidden="0" w:uiPriority="60" w:unhideWhenUsed="0"/>
+    <w:lsdException w:name="Light List Accent 1" w:semiHidden="0" w:uiPriority="61" w:unhideWhenUsed="0"/>
+    <w:lsdException w:name="Light Grid Accent 1" w:semiHidden="0" w:uiPriority="62" w:unhideWhenUsed="0"/>
+    <w:lsdException w:name="Medium Shading 1 Accent 1" w:semiHidden="0" w:uiPriority="63" w:unhideWhenUsed="0"/>
+    <w:lsdException w:name="Medium Shading 2 Accent 1" w:semiHidden="0" w:uiPriority="64" w:unhideWhenUsed="0"/>
+    <w:lsdException w:name="Medium List 1 Accent 1" w:semiHidden="0" w:uiPriority="65" w:unhideWhenUsed="0"/>
+    <w:lsdException w:name="Revision" w:unhideWhenUsed="0"/>
+    <w:lsdException w:name="List Paragraph" w:semiHidden="0" w:uiPriority="34" w:unhideWhenUsed="0" w:qFormat="1"/>
+    <w:lsdException w:name="Quote" w:semiHidden="0" w:uiPriority="29" w:unhideWhenUsed="0" w:qFormat="1"/>
+    <w:lsdException w:name="Intense Quote" w:semiHidden="0" w:uiPriority="30" w:unhideWhenUsed="0" w:qFormat="1"/>
+    <w:lsdException w:name="Medium List 2 Accent 1" w:semiHidden="0" w:uiPriority="66" w:unhideWhenUsed="0"/>
+    <w:lsdException w:name="Medium Grid 1 Accent 1" w:semiHidden="0" w:uiPriority="67" w:unhideWhenUsed="0"/>
+    <w:lsdException w:name="Medium Grid 2 Accent 1" w:semiHidden="0" w:uiPriority="68" w:unhideWhenUsed="0"/>
+    <w:lsdException w:name="Medium Grid 3 Accent 1" w:semiHidden="0" w:uiPriority="69" w:unhideWhenUsed="0"/>
+    <w:lsdException w:name="Dark List Accent 1" w:semiHidden="0" w:uiPriority="70" w:unhideWhenUsed="0"/>
+    <w:lsdException w:name="Colorful Shading Accent 1" w:semiHidden="0" w:uiPriority="71" w:unhideWhenUsed="0"/>
+    <w:lsdException w:name="Colorful List Accent 1" w:semiHidden="0" w:uiPriority="72" w:unhideWhenUsed="0"/>
+    <w:lsdException w:name="Colorful Grid Accent 1" w:semiHidden="0" w:uiPriority="73" w:unhideWhenUsed="0"/>
+    <w:lsdException w:name="Light Shading Accent 2" w:semiHidden="0" w:uiPriority="60" w:unhideWhenUsed="0"/>
+    <w:lsdException w:name="Light List Accent 2" w:semiHidden="0" w:uiPriority="61" w:unhideWhenUsed="0"/>
+    <w:lsdException w:name="Light Grid Accent 2" w:semiHidden="0" w:uiPriority="62" w:unhideWhenUsed="0"/>
+    <w:lsdException w:name="Medium Shading 1 Accent 2" w:semiHidden="0" w:uiPriority="63" w:unhideWhenUsed="0"/>
+    <w:lsdException w:name="Medium Shading 2 Accent 2" w:semiHidden="0" w:uiPriority="64" w:unhideWhenUsed="0"/>
+    <w:lsdException w:name="Medium List 1 Accent 2" w:semiHidden="0" w:uiPriority="65" w:unhideWhenUsed="0"/>
+    <w:lsdException w:name="Medium List 2 Accent 2" w:semiHidden="0" w:uiPriority="66" w:unhideWhenUsed="0"/>
+    <w:lsdException w:name="Medium Grid 1 Accent 2" w:semiHidden="0" w:uiPriority="67" w:unhideWhenUsed="0"/>
+    <w:lsdException w:name="Medium Grid 2 Accent 2" w:semiHidden="0" w:uiPriority="68" w:unhideWhenUsed="0"/>
+    <w:lsdException w:name="Medium Grid 3 Accent 2" w:semiHidden="0" w:uiPriority="69" w:unhideWhenUsed="0"/>
+    <w:lsdException w:name="Dark List Accent 2" w:semiHidden="0" w:uiPriority="70" w:unhideWhenUsed="0"/>
+    <w:lsdException w:name="Colorful Shading Accent 2" w:semiHidden="0" w:uiPriority="71" w:unhideWhenUsed="0"/>
+    <w:lsdException w:name="Colorful List Accent 2" w:semiHidden="0" w:uiPriority="72" w:unhideWhenUsed="0"/>
+    <w:lsdException w:name="Colorful Grid Accent 2" w:semiHidden="0" w:uiPriority="73" w:unhideWhenUsed="0"/>
+    <w:lsdException w:name="Light Shading Accent 3" w:semiHidden="0" w:uiPriority="60" w:unhideWhenUsed="0"/>
+    <w:lsdException w:name="Light List Accent 3" w:semiHidden="0" w:uiPriority="61" w:unhideWhenUsed="0"/>
+    <w:lsdException w:name="Light Grid Accent 3" w:semiHidden="0" w:uiPriority="62" w:unhideWhenUsed="0"/>
+    <w:lsdException w:name="Medium Shading 1 Accent 3" w:semiHidden="0" w:uiPriority="63" w:unhideWhenUsed="0"/>
+    <w:lsdException w:name="Medium Shading 2 Accent 3" w:semiHidden="0" w:uiPriority="64" w:unhideWhenUsed="0"/>
+    <w:lsdException w:name="Medium List 1 Accent 3" w:semiHidden="0" w:uiPriority="65" w:unhideWhenUsed="0"/>
+    <w:lsdException w:name="Medium List 2 Accent 3" w:semiHidden="0" w:uiPriority="66" w:unhideWhenUsed="0"/>
+    <w:lsdException w:name="Medium Grid 1 Accent 3" w:semiHidden="0" w:uiPriority="67" w:unhideWhenUsed="0"/>
+    <w:lsdException w:name="Medium Grid 2 Accent 3" w:semiHidden="0" w:uiPriority="68" w:unhideWhenUsed="0"/>
+    <w:lsdException w:name="Medium Grid 3 Accent 3" w:semiHidden="0" w:uiPriority="69" w:unhideWhenUsed="0"/>
+    <w:lsdException w:name="Dark List Accent 3" w:semiHidden="0" w:uiPriority="70" w:unhideWhenUsed="0"/>
+    <w:lsdException w:name="Colorful Shading Accent 3" w:semiHidden="0" w:uiPriority="71" w:unhideWhenUsed="0"/>
+    <w:lsdException w:name="Colorful List Accent 3" w:semiHidden="0" w:uiPriority="72" w:unhideWhenUsed="0"/>
+    <w:lsdException w:name="Colorful Grid Accent 3" w:semiHidden="0" w:uiPriority="73" w:unhideWhenUsed="0"/>
+    <w:lsdException w:name="Light Shading Accent 4" w:semiHidden="0" w:uiPriority="60" w:unhideWhenUsed="0"/>
+    <w:lsdException w:name="Light List Accent 4" w:semiHidden="0" w:uiPriority="61" w:unhideWhenUsed="0"/>
+    <w:lsdException w:name="Light Grid Accent 4" w:semiHidden="0" w:uiPriority="62" w:unhideWhenUsed="0"/>
+    <w:lsdException w:name="Medium Shading 1 Accent 4" w:semiHidden="0" w:uiPriority="63" w:unhideWhenUsed="0"/>
+    <w:lsdException w:name="Medium Shading 2 Accent 4" w:semiHidden="0" w:uiPriority="64" w:unhideWhenUsed="0"/>
+    <w:lsdException w:name="Medium List 1 Accent 4" w:semiHidden="0" w:uiPriority="65" w:unhideWhenUsed="0"/>
+    <w:lsdException w:name="Medium List 2 Accent 4" w:semiHidden="0" w:uiPriority="66" w:unhideWhenUsed="0"/>
+    <w:lsdException w:name="Medium Grid 1 Accent 4" w:semiHidden="0" w:uiPriority="67" w:unhideWhenUsed="0"/>
+    <w:lsdException w:name="Medium Grid 2 Accent 4" w:semiHidden="0" w:uiPriority="68" w:unhideWhenUsed="0"/>
+    <w:lsdException w:name="Medium Grid 3 Accent 4" w:semiHidden="0" w:uiPriority="69" w:unhideWhenUsed="0"/>
+    <w:lsdException w:name="Dark List Accent 4" w:semiHidden="0" w:uiPriority="70" w:unhideWhenUsed="0"/>
+    <w:lsdException w:name="Colorful Shading Accent 4" w:semiHidden="0" w:uiPriority="71" w:unhideWhenUsed="0"/>
+    <w:lsdException w:name="Colorful List Accent 4" w:semiHidden="0" w:uiPriority="72" w:unhideWhenUsed="0"/>
+    <w:lsdException w:name="Colorful Grid Accent 4" w:semiHidden="0" w:uiPriority="73" w:unhideWhenUsed="0"/>
+    <w:lsdException w:name="Light Shading Accent 5" w:semiHidden="0" w:uiPriority="60" w:unhideWhenUsed="0"/>
+    <w:lsdException w:name="Light List Accent 5" w:semiHidden="0" w:uiPriority="61" w:unhideWhenUsed="0"/>
+    <w:lsdException w:name="Light Grid Accent 5" w:semiHidden="0" w:uiPriority="62" w:unhideWhenUsed="0"/>
+    <w:lsdException w:name="Medium Shading 1 Accent 5" w:semiHidden="0" w:uiPriority="63" w:unhideWhenUsed="0"/>
+    <w:lsdException w:name="Medium Shading 2 Accent 5" w:semiHidden="0" w:uiPriority="64" w:unhideWhenUsed="0"/>
+    <w:lsdException w:name="Medium List 1 Accent 5" w:semiHidden="0" w:uiPriority="65" w:unhideWhenUsed="0"/>
+    <w:lsdException w:name="Medium List 2 Accent 5" w:semiHidden="0" w:uiPriority="66" w:unhideWhenUsed="0"/>
+    <w:lsdException w:name="Medium Grid 1 Accent 5" w:semiHidden="0" w:uiPriority="67" w:unhideWhenUsed="0"/>
+    <w:lsdException w:name="Medium Grid 2 Accent 5" w:semiHidden="0" w:uiPriority="68" w:unhideWhenUsed="0"/>
+    <w:lsdException w:name="Medium Grid 3 Accent 5" w:semiHidden="0" w:uiPriority="69" w:unhideWhenUsed="0"/>
+    <w:lsdException w:name="Dark List Accent 5" w:semiHidden="0" w:uiPriority="70" w:unhideWhenUsed="0"/>
+    <w:lsdException w:name="Colorful Shading Accent 5" w:semiHidden="0" w:uiPriority="71" w:unhideWhenUsed="0"/>
+    <w:lsdException w:name="Colorful List Accent 5" w:semiHidden="0" w:uiPriority="72" w:unhideWhenUsed="0"/>
+    <w:lsdException w:name="Colorful Grid Accent 5" w:semiHidden="0" w:uiPriority="73" w:unhideWhenUsed="0"/>
+    <w:lsdException w:name="Light Shading Accent 6" w:semiHidden="0" w:uiPriority="60" w:unhideWhenUsed="0"/>
+    <w:lsdException w:name="Light List Accent 6" w:semiHidden="0" w:uiPriority="61" w:unhideWhenUsed="0"/>
+    <w:lsdException w:name="Light Grid Accent 6" w:semiHidden="0" w:uiPriority="62" w:unhideWhenUsed="0"/>
+    <w:lsdException w:name="Medium Shading 1 Accent 6" w:semiHidden="0" w:uiPriority="63" w:unhideWhenUsed="0"/>
+    <w:lsdException w:name="Medium Shading 2 Accent 6" w:semiHidden="0" w:uiPriority="64" w:unhideWhenUsed="0"/>
+    <w:lsdException w:name="Medium List 1 Accent 6" w:semiHidden="0" w:uiPriority="65" w:unhideWhenUsed="0"/>
+    <w:lsdException w:name="Medium List 2 Accent 6" w:semiHidden="0" w:uiPriority="66" w:unhideWhenUsed="0"/>
+    <w:lsdException w:name="Medium Grid 1 Accent 6" w:semiHidden="0" w:uiPriority="67" w:unhideWhenUsed="0"/>
+    <w:lsdException w:name="Medium Grid 2 Accent 6" w:semiHidden="0" w:uiPriority="68" w:unhideWhenUsed="0"/>
+    <w:lsdException w:name="Medium Grid 3 Accent 6" w:semiHidden="0" w:uiPriority="69" w:unhideWhenUsed="0"/>
+    <w:lsdException w:name="Dark List Accent 6" w:semiHidden="0" w:uiPriority="70" w:unhideWhenUsed="0"/>
+    <w:lsdException w:name="Colorful Shading Accent 6" w:semiHidden="0" w:uiPriority="71" w:unhideWhenUsed="0"/>
+    <w:lsdException w:name="Colorful List Accent 6" w:semiHidden="0" w:uiPriority="72" w:unhideWhenUsed="0"/>
+    <w:lsdException w:name="Colorful Grid Accent 6" w:semiHidden="0" w:uiPriority="73" w:unhideWhenUsed="0"/>
+    <w:lsdException w:name="Subtle Emphasis" w:semiHidden="0" w:uiPriority="19" w:unhideWhenUsed="0" w:qFormat="1"/>
+    <w:lsdException w:name="Intense Emphasis" w:semiHidden="0" w:uiPriority="21" w:unhideWhenUsed="0" w:qFormat="1"/>
+    <w:lsdException w:name="Subtle Reference" w:semiHidden="0" w:uiPriority="31" w:unhideWhenUsed="0" w:qFormat="1"/>
+    <w:lsdException w:name="Intense Reference" w:semiHidden="0" w:uiPriority="32" w:unhideWhenUsed="0" w:qFormat="1"/>
+    <w:lsdException w:name="Book Title" w:semiHidden="0" w:uiPriority="33" w:unhideWhenUsed="0" w:qFormat="1"/>
+    <w:lsdException w:name="Bibliography" w:uiPriority="37"/>
+    <w:lsdException w:name="TOC Heading" w:uiPriority="39" w:qFormat="1"/>
+  </w:latentStyles>
+  <w:style w:type="paragraph" w:default="1" w:styleId="Standard">
+    <w:name w:val="Normal"/>
+    <w:qFormat/>
+  </w:style>
+  <w:style w:type="paragraph" w:styleId="berschrift1">
+    <w:name w:val="heading 1"/>
+    <w:basedOn w:val="Standard"/>
+    <w:next w:val="Standard"/>
+    <w:link w:val="berschrift1Zchn"/>
+    <w:uiPriority w:val="9"/>
+    <w:qFormat/>
+    <w:rsid w:val="00C94825"/>
+    <w:pPr>
+      <w:keepNext/>
+      <w:keepLines/>
+      <w:spacing w:before="240" w:after="0"/>
+      <w:outlineLvl w:val="0"/>
+    </w:pPr>
+    <w:rPr>
+      <w:rFonts w:asciiTheme="majorHAnsi" w:eastAsiaTheme="majorEastAsia" w:hAnsiTheme="majorHAnsi" w:cstheme="majorBidi"/>
+      <w:color w:val="365F91" w:themeColor="accent1" w:themeShade="BF"/>
+      <w:sz w:val="32"/>
+      <w:szCs w:val="32"/>
+    </w:rPr>
+  </w:style>
+  <w:style w:type="paragraph" w:styleId="berschrift2">
+    <w:name w:val="heading 2"/>
+    <w:basedOn w:val="Standard"/>
+    <w:next w:val="Standard"/>
+    <w:link w:val="berschrift2Zchn"/>
+    <w:uiPriority w:val="9"/>
+    <w:unhideWhenUsed/>
+    <w:qFormat/>
+    <w:rsid w:val="00C94825"/>
+    <w:pPr>
+      <w:keepNext/>
+      <w:keepLines/>
+      <w:spacing w:before="40" w:after="0"/>
+      <w:outlineLvl w:val="1"/>
+    </w:pPr>
+    <w:rPr>
+      <w:rFonts w:asciiTheme="majorHAnsi" w:eastAsiaTheme="majorEastAsia" w:hAnsiTheme="majorHAnsi" w:cstheme="majorBidi"/>
+      <w:color w:val="365F91" w:themeColor="accent1" w:themeShade="BF"/>
+      <w:sz w:val="26"/>
+      <w:szCs w:val="26"/>
+    </w:rPr>
+  </w:style>
+  <w:style w:type="paragraph" w:styleId="berschrift3">
+    <w:name w:val="heading 3"/>
+    <w:basedOn w:val="Standard"/>
+    <w:next w:val="Standard"/>
+    <w:link w:val="berschrift3Zchn"/>
+    <w:uiPriority w:val="9"/>
+    <w:semiHidden/>
+    <w:unhideWhenUsed/>
+    <w:qFormat/>
+    <w:rsid w:val="009775EB"/>
+    <w:pPr>
+      <w:keepNext/>
+      <w:keepLines/>
+      <w:spacing w:before="40" w:after="0"/>
+      <w:outlineLvl w:val="2"/>
+    </w:pPr>
+    <w:rPr>
+      <w:rFonts w:asciiTheme="majorHAnsi" w:eastAsiaTheme="majorEastAsia" w:hAnsiTheme="majorHAnsi" w:cstheme="majorBidi"/>
+      <w:color w:val="243F60" w:themeColor="accent1" w:themeShade="7F"/>
+      <w:sz w:val="24"/>
+      <w:szCs w:val="24"/>
+    </w:rPr>
+  </w:style>
+  <w:style w:type="character" w:default="1" w:styleId="Absatz-Standardschriftart">
+    <w:name w:val="Default Paragraph Font"/>
+    <w:uiPriority w:val="1"/>
+    <w:semiHidden/>
+    <w:unhideWhenUsed/>
+  </w:style>
+  <w:style w:type="table" w:default="1" w:styleId="NormaleTabelle">
+    <w:name w:val="Normal Table"/>
+    <w:uiPriority w:val="99"/>
+    <w:semiHidden/>
+    <w:unhideWhenUsed/>
+    <w:tblPr>
+      <w:tblInd w:w="0" w:type="dxa"/>
+      <w:tblCellMar>
+        <w:top w:w="0" w:type="dxa"/>
+        <w:left w:w="108" w:type="dxa"/>
+        <w:bottom w:w="0" w:type="dxa"/>
+        <w:right w:w="108" w:type="dxa"/>
+      </w:tblCellMar>
+    </w:tblPr>
+  </w:style>
+  <w:style w:type="numbering" w:default="1" w:styleId="KeineListe">
+    <w:name w:val="No List"/>
+    <w:uiPriority w:val="99"/>
+    <w:semiHidden/>
+    <w:unhideWhenUsed/>
+  </w:style>
+  <w:style w:type="character" w:styleId="Hyperlink">
+    <w:name w:val="Hyperlink"/>
+    <w:basedOn w:val="Absatz-Standardschriftart"/>
+    <w:uiPriority w:val="99"/>
+    <w:unhideWhenUsed/>
+    <w:rsid w:val="00EC2098"/>
+    <w:rPr>
+      <w:color w:val="0000FF" w:themeColor="hyperlink"/>
+      <w:u w:val="single"/>
+    </w:rPr>
+  </w:style>
+  <w:style w:type="paragraph" w:customStyle="1" w:styleId="Default">
+    <w:name w:val="Default"/>
+    <w:rsid w:val="007A6828"/>
+    <w:pPr>
+      <w:autoSpaceDE w:val="0"/>
+      <w:autoSpaceDN w:val="0"/>
+      <w:adjustRightInd w:val="0"/>
+      <w:spacing w:after="0" w:line="240" w:lineRule="auto"/>
+    </w:pPr>
+    <w:rPr>
+      <w:rFonts w:ascii="Arial" w:hAnsi="Arial" w:cs="Arial"/>
+      <w:color w:val="000000"/>
+      <w:sz w:val="24"/>
+      <w:szCs w:val="24"/>
+    </w:rPr>
+  </w:style>
+  <w:style w:type="table" w:styleId="Tabellenraster">
+    <w:name w:val="Table Grid"/>
+    <w:basedOn w:val="NormaleTabelle"/>
+    <w:uiPriority w:val="39"/>
+    <w:rsid w:val="00441061"/>
+    <w:pPr>
+      <w:spacing w:after="0" w:line="240" w:lineRule="auto"/>
+    </w:pPr>
+    <w:tblPr>
+      <w:tblBorders>
+        <w:top w:val="single" w:sz="4" w:space="0" w:color="auto"/>
+        <w:left w:val="single" w:sz="4" w:space="0" w:color="auto"/>
+        <w:bottom w:val="single" w:sz="4" w:space="0" w:color="auto"/>
+        <w:right w:val="single" w:sz="4" w:space="0" w:color="auto"/>
+        <w:insideH w:val="single" w:sz="4" w:space="0" w:color="auto"/>
+        <w:insideV w:val="single" w:sz="4" w:space="0" w:color="auto"/>
+      </w:tblBorders>
+    </w:tblPr>
+  </w:style>
+  <w:style w:type="paragraph" w:styleId="Listenabsatz">
+    <w:name w:val="List Paragraph"/>
+    <w:basedOn w:val="Standard"/>
+    <w:uiPriority w:val="34"/>
+    <w:qFormat/>
+    <w:rsid w:val="006F4527"/>
+    <w:pPr>
+      <w:ind w:left="720"/>
+      <w:contextualSpacing/>
+    </w:pPr>
+  </w:style>
+  <w:style w:type="paragraph" w:styleId="KeinLeerraum">
+    <w:name w:val="No Spacing"/>
+    <w:link w:val="KeinLeerraumZchn"/>
+    <w:uiPriority w:val="1"/>
+    <w:qFormat/>
+    <w:rsid w:val="00C94825"/>
+    <w:pPr>
+      <w:spacing w:after="0" w:line="240" w:lineRule="auto"/>
+    </w:pPr>
+    <w:rPr>
+      <w:rFonts w:eastAsiaTheme="minorEastAsia"/>
+      <w:lang w:eastAsia="de-DE"/>
+    </w:rPr>
+  </w:style>
+  <w:style w:type="character" w:customStyle="1" w:styleId="KeinLeerraumZchn">
+    <w:name w:val="Kein Leerraum Zchn"/>
+    <w:basedOn w:val="Absatz-Standardschriftart"/>
+    <w:link w:val="KeinLeerraum"/>
+    <w:uiPriority w:val="1"/>
+    <w:rsid w:val="00C94825"/>
+    <w:rPr>
+      <w:rFonts w:eastAsiaTheme="minorEastAsia"/>
+      <w:lang w:eastAsia="de-DE"/>
+    </w:rPr>
+  </w:style>
+  <w:style w:type="character" w:customStyle="1" w:styleId="berschrift1Zchn">
+    <w:name w:val="Überschrift 1 Zchn"/>
+    <w:basedOn w:val="Absatz-Standardschriftart"/>
+    <w:link w:val="berschrift1"/>
+    <w:uiPriority w:val="9"/>
+    <w:rsid w:val="00C94825"/>
+    <w:rPr>
+      <w:rFonts w:asciiTheme="majorHAnsi" w:eastAsiaTheme="majorEastAsia" w:hAnsiTheme="majorHAnsi" w:cstheme="majorBidi"/>
+      <w:color w:val="365F91" w:themeColor="accent1" w:themeShade="BF"/>
+      <w:sz w:val="32"/>
+      <w:szCs w:val="32"/>
+    </w:rPr>
+  </w:style>
+  <w:style w:type="paragraph" w:styleId="Inhaltsverzeichnisberschrift">
+    <w:name w:val="TOC Heading"/>
+    <w:basedOn w:val="berschrift1"/>
+    <w:next w:val="Standard"/>
+    <w:uiPriority w:val="39"/>
+    <w:unhideWhenUsed/>
+    <w:qFormat/>
+    <w:rsid w:val="00C94825"/>
+    <w:pPr>
+      <w:spacing w:line="259" w:lineRule="auto"/>
+      <w:outlineLvl w:val="9"/>
+    </w:pPr>
+    <w:rPr>
+      <w:lang w:eastAsia="de-DE"/>
+    </w:rPr>
+  </w:style>
+  <w:style w:type="paragraph" w:styleId="Verzeichnis1">
+    <w:name w:val="toc 1"/>
+    <w:basedOn w:val="Standard"/>
+    <w:next w:val="Standard"/>
+    <w:autoRedefine/>
+    <w:uiPriority w:val="39"/>
+    <w:unhideWhenUsed/>
+    <w:rsid w:val="00C94825"/>
+    <w:pPr>
+      <w:spacing w:after="100"/>
+    </w:pPr>
+  </w:style>
+  <w:style w:type="character" w:customStyle="1" w:styleId="berschrift2Zchn">
+    <w:name w:val="Überschrift 2 Zchn"/>
+    <w:basedOn w:val="Absatz-Standardschriftart"/>
+    <w:link w:val="berschrift2"/>
+    <w:uiPriority w:val="9"/>
+    <w:rsid w:val="00C94825"/>
+    <w:rPr>
+      <w:rFonts w:asciiTheme="majorHAnsi" w:eastAsiaTheme="majorEastAsia" w:hAnsiTheme="majorHAnsi" w:cstheme="majorBidi"/>
+      <w:color w:val="365F91" w:themeColor="accent1" w:themeShade="BF"/>
+      <w:sz w:val="26"/>
+      <w:szCs w:val="26"/>
+    </w:rPr>
+  </w:style>
+  <w:style w:type="paragraph" w:styleId="Verzeichnis2">
+    <w:name w:val="toc 2"/>
+    <w:basedOn w:val="Standard"/>
+    <w:next w:val="Standard"/>
+    <w:autoRedefine/>
+    <w:uiPriority w:val="39"/>
+    <w:unhideWhenUsed/>
+    <w:rsid w:val="00C94825"/>
+    <w:pPr>
+      <w:spacing w:after="100"/>
+      <w:ind w:left="220"/>
+    </w:pPr>
+  </w:style>
+  <w:style w:type="character" w:customStyle="1" w:styleId="berschrift3Zchn">
+    <w:name w:val="Überschrift 3 Zchn"/>
+    <w:basedOn w:val="Absatz-Standardschriftart"/>
+    <w:link w:val="berschrift3"/>
+    <w:uiPriority w:val="9"/>
+    <w:semiHidden/>
+    <w:rsid w:val="009775EB"/>
+    <w:rPr>
+      <w:rFonts w:asciiTheme="majorHAnsi" w:eastAsiaTheme="majorEastAsia" w:hAnsiTheme="majorHAnsi" w:cstheme="majorBidi"/>
+      <w:color w:val="243F60" w:themeColor="accent1" w:themeShade="7F"/>
+      <w:sz w:val="24"/>
+      <w:szCs w:val="24"/>
+    </w:rPr>
+  </w:style>
+  <w:style w:type="paragraph" w:styleId="Verzeichnis3">
+    <w:name w:val="toc 3"/>
+    <w:basedOn w:val="Standard"/>
+    <w:next w:val="Standard"/>
+    <w:autoRedefine/>
+    <w:uiPriority w:val="39"/>
+    <w:unhideWhenUsed/>
+    <w:rsid w:val="009775EB"/>
+    <w:pPr>
+      <w:spacing w:after="100"/>
+      <w:ind w:left="440"/>
+    </w:pPr>
+  </w:style>
+  <w:style w:type="paragraph" w:styleId="Sprechblasentext">
+    <w:name w:val="Balloon Text"/>
+    <w:basedOn w:val="Standard"/>
+    <w:link w:val="SprechblasentextZchn"/>
+    <w:uiPriority w:val="99"/>
+    <w:semiHidden/>
+    <w:unhideWhenUsed/>
+    <w:rsid w:val="00D64130"/>
+    <w:pPr>
+      <w:spacing w:after="0" w:line="240" w:lineRule="auto"/>
+    </w:pPr>
+    <w:rPr>
+      <w:rFonts w:ascii="Tahoma" w:hAnsi="Tahoma" w:cs="Tahoma"/>
+      <w:sz w:val="16"/>
+      <w:szCs w:val="16"/>
+    </w:rPr>
+  </w:style>
+  <w:style w:type="character" w:customStyle="1" w:styleId="SprechblasentextZchn">
+    <w:name w:val="Sprechblasentext Zchn"/>
+    <w:basedOn w:val="Absatz-Standardschriftart"/>
+    <w:link w:val="Sprechblasentext"/>
+    <w:uiPriority w:val="99"/>
+    <w:semiHidden/>
+    <w:rsid w:val="00D64130"/>
+    <w:rPr>
+      <w:rFonts w:ascii="Tahoma" w:hAnsi="Tahoma" w:cs="Tahoma"/>
+      <w:sz w:val="16"/>
+      <w:szCs w:val="16"/>
+    </w:rPr>
   </w:style>
 </w:styles>
 </file>
@@ -14497,7 +14836,7 @@
 </file>
 
 <file path=customXml/itemProps1.xml><?xml version="1.0" encoding="utf-8"?>
-<ds:datastoreItem xmlns:ds="http://schemas.openxmlformats.org/officeDocument/2006/customXml" ds:itemID="{B33D1E7B-5758-47D7-9448-4CB3BD643330}">
+<ds:datastoreItem xmlns:ds="http://schemas.openxmlformats.org/officeDocument/2006/customXml" ds:itemID="{DE81F858-5A74-4271-B953-13CB483F954D}">
   <ds:schemaRefs>
     <ds:schemaRef ds:uri="http://schemas.openxmlformats.org/officeDocument/2006/bibliography"/>
   </ds:schemaRefs>

</xml_diff>